<commit_message>
First batch of files
</commit_message>
<xml_diff>
--- a/000 Dokumenty Ogolne/00 Cele/Cele 2022.docx
+++ b/000 Dokumenty Ogolne/00 Cele/Cele 2022.docx
@@ -1,6 +1,6 @@
 
 <file path=word/document.xml><?xml version="1.0" encoding="utf-8"?>
-<w:document xmlns:wpc="http://schemas.microsoft.com/office/word/2010/wordprocessingCanvas" xmlns:cx="http://schemas.microsoft.com/office/drawing/2014/chartex" xmlns:cx1="http://schemas.microsoft.com/office/drawing/2015/9/8/chartex" xmlns:cx2="http://schemas.microsoft.com/office/drawing/2015/10/21/chartex" xmlns:cx3="http://schemas.microsoft.com/office/drawing/2016/5/9/chartex" xmlns:cx4="http://schemas.microsoft.com/office/drawing/2016/5/10/chartex" xmlns:cx5="http://schemas.microsoft.com/office/drawing/2016/5/11/chartex" xmlns:cx6="http://schemas.microsoft.com/office/drawing/2016/5/12/chartex" xmlns:cx7="http://schemas.microsoft.com/office/drawing/2016/5/13/chartex" xmlns:cx8="http://schemas.microsoft.com/office/drawing/2016/5/14/chartex" xmlns:mc="http://schemas.openxmlformats.org/markup-compatibility/2006" xmlns:aink="http://schemas.microsoft.com/office/drawing/2016/ink" xmlns:am3d="http://schemas.microsoft.com/office/drawing/2017/model3d" xmlns:o="urn:schemas-microsoft-com:office:office" xmlns:r="http://schemas.openxmlformats.org/officeDocument/2006/relationships" xmlns:m="http://schemas.openxmlformats.org/officeDocument/2006/math" xmlns:v="urn:schemas-microsoft-com:vml" xmlns:wp14="http://schemas.microsoft.com/office/word/2010/wordprocessingDrawing" xmlns:wp="http://schemas.openxmlformats.org/drawingml/2006/wordprocessingDrawing" xmlns:w10="urn:schemas-microsoft-com:office:word" xmlns:w="http://schemas.openxmlformats.org/wordprocessingml/2006/main" xmlns:w14="http://schemas.microsoft.com/office/word/2010/wordml" xmlns:w15="http://schemas.microsoft.com/office/word/2012/wordml" xmlns:w16cex="http://schemas.microsoft.com/office/word/2018/wordml/cex" xmlns:w16cid="http://schemas.microsoft.com/office/word/2016/wordml/cid" xmlns:w16="http://schemas.microsoft.com/office/word/2018/wordml" xmlns:w16sdtdh="http://schemas.microsoft.com/office/word/2020/wordml/sdtdatahash" xmlns:w16se="http://schemas.microsoft.com/office/word/2015/wordml/symex" xmlns:wpg="http://schemas.microsoft.com/office/word/2010/wordprocessingGroup" xmlns:wpi="http://schemas.microsoft.com/office/word/2010/wordprocessingInk" xmlns:wne="http://schemas.microsoft.com/office/word/2006/wordml" xmlns:wps="http://schemas.microsoft.com/office/word/2010/wordprocessingShape" mc:Ignorable="w14 w15 w16se w16cid w16 w16cex w16sdtdh wp14">
+<w:document xmlns:wpc="http://schemas.microsoft.com/office/word/2010/wordprocessingCanvas" xmlns:cx="http://schemas.microsoft.com/office/drawing/2014/chartex" xmlns:cx1="http://schemas.microsoft.com/office/drawing/2015/9/8/chartex" xmlns:cx2="http://schemas.microsoft.com/office/drawing/2015/10/21/chartex" xmlns:cx3="http://schemas.microsoft.com/office/drawing/2016/5/9/chartex" xmlns:cx4="http://schemas.microsoft.com/office/drawing/2016/5/10/chartex" xmlns:cx5="http://schemas.microsoft.com/office/drawing/2016/5/11/chartex" xmlns:cx6="http://schemas.microsoft.com/office/drawing/2016/5/12/chartex" xmlns:cx7="http://schemas.microsoft.com/office/drawing/2016/5/13/chartex" xmlns:cx8="http://schemas.microsoft.com/office/drawing/2016/5/14/chartex" xmlns:mc="http://schemas.openxmlformats.org/markup-compatibility/2006" xmlns:aink="http://schemas.microsoft.com/office/drawing/2016/ink" xmlns:am3d="http://schemas.microsoft.com/office/drawing/2017/model3d" xmlns:o="urn:schemas-microsoft-com:office:office" xmlns:oel="http://schemas.microsoft.com/office/2019/extlst" xmlns:r="http://schemas.openxmlformats.org/officeDocument/2006/relationships" xmlns:m="http://schemas.openxmlformats.org/officeDocument/2006/math" xmlns:v="urn:schemas-microsoft-com:vml" xmlns:wp14="http://schemas.microsoft.com/office/word/2010/wordprocessingDrawing" xmlns:wp="http://schemas.openxmlformats.org/drawingml/2006/wordprocessingDrawing" xmlns:w10="urn:schemas-microsoft-com:office:word" xmlns:w="http://schemas.openxmlformats.org/wordprocessingml/2006/main" xmlns:w14="http://schemas.microsoft.com/office/word/2010/wordml" xmlns:w15="http://schemas.microsoft.com/office/word/2012/wordml" xmlns:w16cex="http://schemas.microsoft.com/office/word/2018/wordml/cex" xmlns:w16cid="http://schemas.microsoft.com/office/word/2016/wordml/cid" xmlns:w16="http://schemas.microsoft.com/office/word/2018/wordml" xmlns:w16sdtdh="http://schemas.microsoft.com/office/word/2020/wordml/sdtdatahash" xmlns:w16se="http://schemas.microsoft.com/office/word/2015/wordml/symex" xmlns:wpg="http://schemas.microsoft.com/office/word/2010/wordprocessingGroup" xmlns:wpi="http://schemas.microsoft.com/office/word/2010/wordprocessingInk" xmlns:wne="http://schemas.microsoft.com/office/word/2006/wordml" xmlns:wps="http://schemas.microsoft.com/office/word/2010/wordprocessingShape" mc:Ignorable="w14 w15 w16se w16cid w16 w16cex w16sdtdh wp14">
   <w:body>
     <w:p>
       <w:r>
@@ -24,7 +24,7 @@
         <w:pStyle w:val="Akapitzlist"/>
         <w:numPr>
           <w:ilvl w:val="0"/>
-          <w:numId w:val="7"/>
+          <w:numId w:val="10"/>
         </w:numPr>
       </w:pPr>
       <w:r>
@@ -32,8 +32,11 @@
       </w:r>
     </w:p>
     <w:p>
-      <w:r>
-        <w:t>Nieruchomości mają odnosić się</w:t>
+      <w:pPr>
+        <w:ind w:left="360"/>
+      </w:pPr>
+      <w:r>
+        <w:t>Nieruchomości mają odnosić się do:</w:t>
       </w:r>
     </w:p>
     <w:p>
@@ -41,11 +44,21 @@
         <w:pStyle w:val="Akapitzlist"/>
         <w:numPr>
           <w:ilvl w:val="0"/>
-          <w:numId w:val="8"/>
+          <w:numId w:val="11"/>
         </w:numPr>
       </w:pPr>
-      <w:r>
-        <w:t>Gospodarowanie obszarami dostępnymi</w:t>
+      <w:bookmarkStart w:id="0" w:name="_Hlk142065982"/>
+      <w:r>
+        <w:t>gospodarowania obszarami dostępnymi</w:t>
+      </w:r>
+    </w:p>
+    <w:p>
+      <w:pPr>
+        <w:pStyle w:val="Akapitzlist"/>
+        <w:ind w:left="1080"/>
+      </w:pPr>
+      <w:r>
+        <w:t>Wykorzystanie dostępnych w okolicy budynków, poprzez najem dzierżawę jako miejsce montażu projektowanych urządzeń, jeżeli ich gabaryty wymagają znacznej przestrzeni.</w:t>
       </w:r>
     </w:p>
     <w:p>
@@ -53,13 +66,23 @@
         <w:pStyle w:val="Akapitzlist"/>
         <w:numPr>
           <w:ilvl w:val="0"/>
-          <w:numId w:val="8"/>
+          <w:numId w:val="11"/>
         </w:numPr>
       </w:pPr>
       <w:r>
-        <w:t>Plany inwestycyjne, naprawy/rozbudowy/kupna</w:t>
-      </w:r>
-    </w:p>
+        <w:t>planów inwestycyjnych, napraw/rozbudowy/kupna</w:t>
+      </w:r>
+    </w:p>
+    <w:p>
+      <w:pPr>
+        <w:pStyle w:val="Akapitzlist"/>
+        <w:ind w:left="1080"/>
+      </w:pPr>
+      <w:r>
+        <w:t>W miarę możliwości finansowych spółki nabyć własny teren oraz budynek do realizowania projektowania oraz wykonywania urządzeń niezależnie od najmu/dzierżawy.</w:t>
+      </w:r>
+    </w:p>
+    <w:bookmarkEnd w:id="0"/>
     <w:p>
       <w:r>
         <w:t>Poniżej zawierają się cele w tabeli</w:t>
@@ -85,7 +108,6 @@
         <w:tc>
           <w:tcPr>
             <w:tcW w:w="567" w:type="dxa"/>
-            <w:tcMar/>
           </w:tcPr>
           <w:p>
             <w:r>
@@ -96,7 +118,6 @@
         <w:tc>
           <w:tcPr>
             <w:tcW w:w="1701" w:type="dxa"/>
-            <w:tcMar/>
           </w:tcPr>
           <w:p>
             <w:r>
@@ -107,7 +128,6 @@
         <w:tc>
           <w:tcPr>
             <w:tcW w:w="2694" w:type="dxa"/>
-            <w:tcMar/>
           </w:tcPr>
           <w:p>
             <w:r>
@@ -118,7 +138,6 @@
         <w:tc>
           <w:tcPr>
             <w:tcW w:w="4252" w:type="dxa"/>
-            <w:tcMar/>
           </w:tcPr>
           <w:p>
             <w:r>
@@ -129,7 +148,6 @@
         <w:tc>
           <w:tcPr>
             <w:tcW w:w="1134" w:type="dxa"/>
-            <w:tcMar/>
           </w:tcPr>
           <w:p>
             <w:r>
@@ -140,7 +158,6 @@
         <w:tc>
           <w:tcPr>
             <w:tcW w:w="992" w:type="dxa"/>
-            <w:tcMar/>
           </w:tcPr>
           <w:p>
             <w:r>
@@ -153,7 +170,6 @@
         <w:tc>
           <w:tcPr>
             <w:tcW w:w="567" w:type="dxa"/>
-            <w:tcMar/>
           </w:tcPr>
           <w:p>
             <w:r>
@@ -164,7 +180,6 @@
         <w:tc>
           <w:tcPr>
             <w:tcW w:w="1701" w:type="dxa"/>
-            <w:tcMar/>
           </w:tcPr>
           <w:p>
             <w:r>
@@ -175,7 +190,6 @@
         <w:tc>
           <w:tcPr>
             <w:tcW w:w="2694" w:type="dxa"/>
-            <w:tcMar/>
           </w:tcPr>
           <w:p>
             <w:r>
@@ -186,7 +200,6 @@
         <w:tc>
           <w:tcPr>
             <w:tcW w:w="4252" w:type="dxa"/>
-            <w:tcMar/>
           </w:tcPr>
           <w:p>
             <w:pPr>
@@ -267,7 +280,6 @@
         <w:tc>
           <w:tcPr>
             <w:tcW w:w="1134" w:type="dxa"/>
-            <w:tcMar/>
           </w:tcPr>
           <w:p>
             <w:r>
@@ -278,7 +290,6 @@
         <w:tc>
           <w:tcPr>
             <w:tcW w:w="992" w:type="dxa"/>
-            <w:tcMar/>
           </w:tcPr>
           <w:p/>
         </w:tc>
@@ -287,7 +298,6 @@
         <w:tc>
           <w:tcPr>
             <w:tcW w:w="567" w:type="dxa"/>
-            <w:tcMar/>
           </w:tcPr>
           <w:p>
             <w:r>
@@ -298,7 +308,6 @@
         <w:tc>
           <w:tcPr>
             <w:tcW w:w="1701" w:type="dxa"/>
-            <w:tcMar/>
           </w:tcPr>
           <w:p>
             <w:r>
@@ -309,7 +318,6 @@
         <w:tc>
           <w:tcPr>
             <w:tcW w:w="2694" w:type="dxa"/>
-            <w:tcMar/>
           </w:tcPr>
           <w:p>
             <w:r>
@@ -320,7 +328,6 @@
         <w:tc>
           <w:tcPr>
             <w:tcW w:w="4252" w:type="dxa"/>
-            <w:tcMar/>
           </w:tcPr>
           <w:p>
             <w:r>
@@ -334,11 +341,20 @@
           </w:p>
           <w:p>
             <w:r>
-              <w:t>- Kwotacja automatycznego podlewania</w:t>
-            </w:r>
-          </w:p>
-          <w:p>
-            <w:r>
+              <w:t xml:space="preserve">- </w:t>
+            </w:r>
+            <w:proofErr w:type="spellStart"/>
+            <w:r>
+              <w:t>Kwotacja</w:t>
+            </w:r>
+            <w:proofErr w:type="spellEnd"/>
+            <w:r>
+              <w:t xml:space="preserve"> automatycznego podlewania</w:t>
+            </w:r>
+          </w:p>
+          <w:p>
+            <w:r>
+              <w:lastRenderedPageBreak/>
               <w:t>- Uruchomienie automatycznego podlewania flanc oraz szczepek drzew</w:t>
             </w:r>
             <w:r>
@@ -349,10 +365,10 @@
         <w:tc>
           <w:tcPr>
             <w:tcW w:w="1134" w:type="dxa"/>
-            <w:tcMar/>
-          </w:tcPr>
-          <w:p>
-            <w:r>
+          </w:tcPr>
+          <w:p>
+            <w:r>
+              <w:lastRenderedPageBreak/>
               <w:t>01.06.2022</w:t>
             </w:r>
           </w:p>
@@ -360,7 +376,6 @@
         <w:tc>
           <w:tcPr>
             <w:tcW w:w="992" w:type="dxa"/>
-            <w:tcMar/>
           </w:tcPr>
           <w:p/>
         </w:tc>
@@ -369,7 +384,6 @@
         <w:tc>
           <w:tcPr>
             <w:tcW w:w="567" w:type="dxa"/>
-            <w:tcMar/>
           </w:tcPr>
           <w:p>
             <w:r>
@@ -380,7 +394,6 @@
         <w:tc>
           <w:tcPr>
             <w:tcW w:w="1701" w:type="dxa"/>
-            <w:tcMar/>
           </w:tcPr>
           <w:p>
             <w:r>
@@ -391,7 +404,6 @@
         <w:tc>
           <w:tcPr>
             <w:tcW w:w="2694" w:type="dxa"/>
-            <w:tcMar/>
           </w:tcPr>
           <w:p>
             <w:r>
@@ -402,7 +414,6 @@
         <w:tc>
           <w:tcPr>
             <w:tcW w:w="4252" w:type="dxa"/>
-            <w:tcMar/>
           </w:tcPr>
           <w:p>
             <w:r>
@@ -418,7 +429,6 @@
         <w:tc>
           <w:tcPr>
             <w:tcW w:w="1134" w:type="dxa"/>
-            <w:tcMar/>
           </w:tcPr>
           <w:p>
             <w:r>
@@ -429,7 +439,6 @@
         <w:tc>
           <w:tcPr>
             <w:tcW w:w="992" w:type="dxa"/>
-            <w:tcMar/>
           </w:tcPr>
           <w:p/>
         </w:tc>
@@ -438,14 +447,9 @@
         <w:tc>
           <w:tcPr>
             <w:tcW w:w="567" w:type="dxa"/>
-            <w:tcMar/>
-          </w:tcPr>
-          <w:p>
-            <w:pPr>
-              <w:pStyle w:val="Normalny"/>
-            </w:pPr>
-            <w:r>
-              <w:rPr/>
+          </w:tcPr>
+          <w:p>
+            <w:r>
               <w:t>4</w:t>
             </w:r>
           </w:p>
@@ -453,14 +457,9 @@
         <w:tc>
           <w:tcPr>
             <w:tcW w:w="1701" w:type="dxa"/>
-            <w:tcMar/>
-          </w:tcPr>
-          <w:p>
-            <w:pPr>
-              <w:pStyle w:val="Normalny"/>
-            </w:pPr>
-            <w:r>
-              <w:rPr/>
+          </w:tcPr>
+          <w:p>
+            <w:r>
               <w:t>Warsztat PGR</w:t>
             </w:r>
           </w:p>
@@ -468,14 +467,9 @@
         <w:tc>
           <w:tcPr>
             <w:tcW w:w="2694" w:type="dxa"/>
-            <w:tcMar/>
-          </w:tcPr>
-          <w:p>
-            <w:pPr>
-              <w:pStyle w:val="Normalny"/>
-            </w:pPr>
-            <w:r>
-              <w:rPr/>
+          </w:tcPr>
+          <w:p>
+            <w:r>
               <w:t>Organizacja elementów</w:t>
             </w:r>
           </w:p>
@@ -483,33 +477,27 @@
         <w:tc>
           <w:tcPr>
             <w:tcW w:w="4252" w:type="dxa"/>
-            <w:tcMar/>
           </w:tcPr>
           <w:p>
             <w:pPr>
               <w:pStyle w:val="Akapitzlist"/>
               <w:numPr>
                 <w:ilvl w:val="0"/>
-                <w:numId w:val="9"/>
+                <w:numId w:val="3"/>
               </w:numPr>
               <w:rPr>
-                <w:rFonts w:ascii="Calibri" w:hAnsi="Calibri" w:eastAsia="Calibri" w:cs="Calibri" w:asciiTheme="minorAscii" w:hAnsiTheme="minorAscii" w:eastAsiaTheme="minorAscii" w:cstheme="minorAscii"/>
-                <w:sz w:val="22"/>
-                <w:szCs w:val="22"/>
+                <w:rFonts w:eastAsiaTheme="minorEastAsia"/>
               </w:rPr>
             </w:pPr>
             <w:r>
-              <w:rPr/>
               <w:t xml:space="preserve">Opisanie </w:t>
             </w:r>
             <w:proofErr w:type="spellStart"/>
             <w:r>
-              <w:rPr/>
               <w:t>regłałów</w:t>
             </w:r>
             <w:proofErr w:type="spellEnd"/>
             <w:r>
-              <w:rPr/>
               <w:t xml:space="preserve"> z przynależnością na elementy</w:t>
             </w:r>
           </w:p>
@@ -518,26 +506,11 @@
               <w:pStyle w:val="Akapitzlist"/>
               <w:numPr>
                 <w:ilvl w:val="0"/>
-                <w:numId w:val="9"/>
+                <w:numId w:val="3"/>
               </w:numPr>
-              <w:rPr>
-                <w:sz w:val="22"/>
-                <w:szCs w:val="22"/>
-              </w:rPr>
             </w:pPr>
             <w:r>
-              <w:rPr/>
-              <w:t xml:space="preserve">Opisanie ram na materiały tak aby łatwo dało się </w:t>
-            </w:r>
-            <w:proofErr w:type="gramStart"/>
-            <w:r>
-              <w:rPr/>
-              <w:t>rozpoznać</w:t>
-            </w:r>
-            <w:proofErr w:type="gramEnd"/>
-            <w:r>
-              <w:rPr/>
-              <w:t xml:space="preserve"> gdzie położyć elementy</w:t>
+              <w:t>Opisanie ram na materiały tak aby łatwo dało się rozpoznać gdzie położyć elementy</w:t>
             </w:r>
           </w:p>
           <w:p>
@@ -545,15 +518,10 @@
               <w:pStyle w:val="Akapitzlist"/>
               <w:numPr>
                 <w:ilvl w:val="0"/>
-                <w:numId w:val="9"/>
+                <w:numId w:val="3"/>
               </w:numPr>
-              <w:rPr>
-                <w:sz w:val="22"/>
-                <w:szCs w:val="22"/>
-              </w:rPr>
             </w:pPr>
             <w:r>
-              <w:rPr/>
               <w:t>Pod ramami na materiał dać kuwety na odpady</w:t>
             </w:r>
           </w:p>
@@ -562,15 +530,10 @@
               <w:pStyle w:val="Akapitzlist"/>
               <w:numPr>
                 <w:ilvl w:val="0"/>
-                <w:numId w:val="9"/>
+                <w:numId w:val="3"/>
               </w:numPr>
-              <w:rPr>
-                <w:sz w:val="22"/>
-                <w:szCs w:val="22"/>
-              </w:rPr>
             </w:pPr>
             <w:r>
-              <w:rPr/>
               <w:t>Śmietniki do porządku</w:t>
             </w:r>
           </w:p>
@@ -579,25 +542,18 @@
               <w:pStyle w:val="Akapitzlist"/>
               <w:numPr>
                 <w:ilvl w:val="0"/>
-                <w:numId w:val="9"/>
+                <w:numId w:val="3"/>
               </w:numPr>
-              <w:rPr>
-                <w:sz w:val="22"/>
-                <w:szCs w:val="22"/>
-              </w:rPr>
             </w:pPr>
             <w:r>
-              <w:rPr/>
               <w:t xml:space="preserve">Uchwyty na </w:t>
             </w:r>
             <w:proofErr w:type="spellStart"/>
             <w:r>
-              <w:rPr/>
               <w:t>sprzet</w:t>
             </w:r>
             <w:proofErr w:type="spellEnd"/>
             <w:r>
-              <w:rPr/>
               <w:t xml:space="preserve"> sprzątający</w:t>
             </w:r>
           </w:p>
@@ -606,41 +562,31 @@
               <w:pStyle w:val="Akapitzlist"/>
               <w:numPr>
                 <w:ilvl w:val="0"/>
-                <w:numId w:val="9"/>
+                <w:numId w:val="3"/>
               </w:numPr>
-              <w:rPr>
-                <w:sz w:val="22"/>
-                <w:szCs w:val="22"/>
-              </w:rPr>
             </w:pPr>
             <w:proofErr w:type="spellStart"/>
             <w:r>
-              <w:rPr/>
               <w:t>Sprzet</w:t>
             </w:r>
             <w:proofErr w:type="spellEnd"/>
             <w:r>
-              <w:rPr/>
               <w:t xml:space="preserve"> </w:t>
             </w:r>
             <w:proofErr w:type="spellStart"/>
             <w:r>
-              <w:rPr/>
               <w:t>sprzatający</w:t>
             </w:r>
             <w:proofErr w:type="spellEnd"/>
             <w:r>
-              <w:rPr/>
               <w:t xml:space="preserve">(miotła, </w:t>
             </w:r>
             <w:proofErr w:type="spellStart"/>
             <w:r>
-              <w:rPr/>
               <w:t>mop</w:t>
             </w:r>
             <w:proofErr w:type="spellEnd"/>
             <w:r>
-              <w:rPr/>
               <w:t>)</w:t>
             </w:r>
           </w:p>
@@ -648,44 +594,28 @@
         <w:tc>
           <w:tcPr>
             <w:tcW w:w="1134" w:type="dxa"/>
-            <w:tcMar/>
-          </w:tcPr>
-          <w:p>
-            <w:r>
-              <w:rPr/>
+          </w:tcPr>
+          <w:p>
+            <w:r>
               <w:t>01.07.2022</w:t>
             </w:r>
           </w:p>
-          <w:p>
-            <w:pPr>
-              <w:pStyle w:val="Normalny"/>
-            </w:pPr>
-          </w:p>
+          <w:p/>
         </w:tc>
         <w:tc>
           <w:tcPr>
             <w:tcW w:w="992" w:type="dxa"/>
-            <w:tcMar/>
-          </w:tcPr>
-          <w:p>
-            <w:pPr>
-              <w:pStyle w:val="Normalny"/>
-            </w:pPr>
-          </w:p>
+          </w:tcPr>
+          <w:p/>
         </w:tc>
       </w:tr>
       <w:tr>
         <w:tc>
           <w:tcPr>
             <w:tcW w:w="567" w:type="dxa"/>
-            <w:tcMar/>
-          </w:tcPr>
-          <w:p>
-            <w:pPr>
-              <w:pStyle w:val="Normalny"/>
-            </w:pPr>
-            <w:r>
-              <w:rPr/>
+          </w:tcPr>
+          <w:p>
+            <w:r>
               <w:t>5</w:t>
             </w:r>
           </w:p>
@@ -693,34 +623,20 @@
         <w:tc>
           <w:tcPr>
             <w:tcW w:w="1701" w:type="dxa"/>
-            <w:tcMar/>
-          </w:tcPr>
-          <w:p>
-            <w:pPr>
-              <w:pStyle w:val="Normalny"/>
-            </w:pPr>
-            <w:r>
-              <w:rPr/>
+          </w:tcPr>
+          <w:p>
+            <w:r>
               <w:t>Warsztat PGR</w:t>
             </w:r>
           </w:p>
-          <w:p>
-            <w:pPr>
-              <w:pStyle w:val="Normalny"/>
-            </w:pPr>
-          </w:p>
+          <w:p/>
         </w:tc>
         <w:tc>
           <w:tcPr>
             <w:tcW w:w="2694" w:type="dxa"/>
-            <w:tcMar/>
-          </w:tcPr>
-          <w:p>
-            <w:pPr>
-              <w:pStyle w:val="Normalny"/>
-            </w:pPr>
-            <w:r>
-              <w:rPr/>
+          </w:tcPr>
+          <w:p>
+            <w:r>
               <w:t>Organizacja pracy przy pile taśmowej spawarce</w:t>
             </w:r>
           </w:p>
@@ -728,28 +644,23 @@
         <w:tc>
           <w:tcPr>
             <w:tcW w:w="4252" w:type="dxa"/>
-            <w:tcMar/>
           </w:tcPr>
           <w:p>
             <w:pPr>
               <w:pStyle w:val="Akapitzlist"/>
               <w:numPr>
                 <w:ilvl w:val="0"/>
-                <w:numId w:val="11"/>
+                <w:numId w:val="1"/>
               </w:numPr>
               <w:rPr>
-                <w:rFonts w:ascii="Calibri" w:hAnsi="Calibri" w:eastAsia="Calibri" w:cs="Calibri" w:asciiTheme="minorAscii" w:hAnsiTheme="minorAscii" w:eastAsiaTheme="minorAscii" w:cstheme="minorAscii"/>
-                <w:sz w:val="22"/>
-                <w:szCs w:val="22"/>
+                <w:rFonts w:eastAsiaTheme="minorEastAsia"/>
               </w:rPr>
             </w:pPr>
             <w:r>
-              <w:rPr/>
               <w:t xml:space="preserve">Opisanie instrukcji obsługi i pracy na stanowisku </w:t>
             </w:r>
             <w:proofErr w:type="spellStart"/>
             <w:r>
-              <w:rPr/>
               <w:t>zawierajacej</w:t>
             </w:r>
             <w:proofErr w:type="spellEnd"/>
@@ -759,27 +670,22 @@
               <w:pStyle w:val="Akapitzlist"/>
               <w:numPr>
                 <w:ilvl w:val="0"/>
-                <w:numId w:val="11"/>
+                <w:numId w:val="1"/>
               </w:numPr>
               <w:rPr>
-                <w:rFonts w:ascii="Calibri" w:hAnsi="Calibri" w:eastAsia="Calibri" w:cs="Calibri" w:asciiTheme="minorAscii" w:hAnsiTheme="minorAscii" w:eastAsiaTheme="minorAscii" w:cstheme="minorAscii"/>
-                <w:sz w:val="22"/>
-                <w:szCs w:val="22"/>
+                <w:rFonts w:eastAsiaTheme="minorEastAsia"/>
               </w:rPr>
             </w:pPr>
             <w:proofErr w:type="spellStart"/>
             <w:r>
-              <w:rPr/>
               <w:t>Właczanie</w:t>
             </w:r>
             <w:proofErr w:type="spellEnd"/>
             <w:r>
-              <w:rPr/>
               <w:t xml:space="preserve"> wyłączanie </w:t>
             </w:r>
             <w:proofErr w:type="spellStart"/>
             <w:r>
-              <w:rPr/>
               <w:t>urzadzenia</w:t>
             </w:r>
             <w:proofErr w:type="spellEnd"/>
@@ -789,16 +695,13 @@
               <w:pStyle w:val="Akapitzlist"/>
               <w:numPr>
                 <w:ilvl w:val="0"/>
-                <w:numId w:val="11"/>
+                <w:numId w:val="1"/>
               </w:numPr>
               <w:rPr>
-                <w:rFonts w:ascii="Calibri" w:hAnsi="Calibri" w:eastAsia="Calibri" w:cs="Calibri" w:asciiTheme="minorAscii" w:hAnsiTheme="minorAscii" w:eastAsiaTheme="minorAscii" w:cstheme="minorAscii"/>
-                <w:sz w:val="22"/>
-                <w:szCs w:val="22"/>
+                <w:rFonts w:eastAsiaTheme="minorEastAsia"/>
               </w:rPr>
             </w:pPr>
             <w:r>
-              <w:rPr/>
               <w:t>Zatrzymanie awaryjne</w:t>
             </w:r>
           </w:p>
@@ -807,16 +710,13 @@
               <w:pStyle w:val="Akapitzlist"/>
               <w:numPr>
                 <w:ilvl w:val="0"/>
-                <w:numId w:val="11"/>
+                <w:numId w:val="1"/>
               </w:numPr>
               <w:rPr>
-                <w:rFonts w:ascii="Calibri" w:hAnsi="Calibri" w:eastAsia="Calibri" w:cs="Calibri" w:asciiTheme="minorAscii" w:hAnsiTheme="minorAscii" w:eastAsiaTheme="minorAscii" w:cstheme="minorAscii"/>
-                <w:sz w:val="22"/>
-                <w:szCs w:val="22"/>
+                <w:rFonts w:eastAsiaTheme="minorEastAsia"/>
               </w:rPr>
             </w:pPr>
             <w:r>
-              <w:rPr/>
               <w:t>Sprzątanie</w:t>
             </w:r>
           </w:p>
@@ -825,26 +725,21 @@
               <w:pStyle w:val="Akapitzlist"/>
               <w:numPr>
                 <w:ilvl w:val="0"/>
-                <w:numId w:val="11"/>
+                <w:numId w:val="1"/>
               </w:numPr>
               <w:rPr>
-                <w:rFonts w:ascii="Calibri" w:hAnsi="Calibri" w:eastAsia="Calibri" w:cs="Calibri" w:asciiTheme="minorAscii" w:hAnsiTheme="minorAscii" w:eastAsiaTheme="minorAscii" w:cstheme="minorAscii"/>
-                <w:sz w:val="22"/>
-                <w:szCs w:val="22"/>
+                <w:rFonts w:eastAsiaTheme="minorEastAsia"/>
               </w:rPr>
             </w:pPr>
             <w:r>
-              <w:rPr/>
               <w:t xml:space="preserve">Sposób działania z </w:t>
             </w:r>
             <w:proofErr w:type="spellStart"/>
             <w:r>
-              <w:rPr/>
               <w:t>urzadzeniem</w:t>
             </w:r>
             <w:proofErr w:type="spellEnd"/>
             <w:r>
-              <w:rPr/>
               <w:t xml:space="preserve"> w kiedy</w:t>
             </w:r>
           </w:p>
@@ -852,11 +747,9 @@
         <w:tc>
           <w:tcPr>
             <w:tcW w:w="1134" w:type="dxa"/>
-            <w:tcMar/>
-          </w:tcPr>
-          <w:p>
-            <w:r>
-              <w:rPr/>
+          </w:tcPr>
+          <w:p>
+            <w:r>
               <w:t>01.07.2022</w:t>
             </w:r>
           </w:p>
@@ -864,13 +757,8 @@
         <w:tc>
           <w:tcPr>
             <w:tcW w:w="992" w:type="dxa"/>
-            <w:tcMar/>
-          </w:tcPr>
-          <w:p>
-            <w:pPr>
-              <w:pStyle w:val="Normalny"/>
-            </w:pPr>
-          </w:p>
+          </w:tcPr>
+          <w:p/>
         </w:tc>
       </w:tr>
     </w:tbl>
@@ -884,17 +772,19 @@
         <w:pStyle w:val="Akapitzlist"/>
         <w:numPr>
           <w:ilvl w:val="0"/>
-          <w:numId w:val="7"/>
+          <w:numId w:val="10"/>
         </w:numPr>
       </w:pPr>
       <w:r>
-        <w:lastRenderedPageBreak/>
         <w:t>Finanse</w:t>
       </w:r>
     </w:p>
     <w:p>
-      <w:r>
-        <w:t xml:space="preserve">Finanse mają odnosić się </w:t>
+      <w:pPr>
+        <w:ind w:firstLine="360"/>
+      </w:pPr>
+      <w:r>
+        <w:t>Finanse mają odnosić się do:</w:t>
       </w:r>
     </w:p>
     <w:p>
@@ -902,14 +792,22 @@
         <w:pStyle w:val="Akapitzlist"/>
         <w:numPr>
           <w:ilvl w:val="0"/>
-          <w:numId w:val="6"/>
+          <w:numId w:val="9"/>
         </w:numPr>
-        <w:rPr>
-          <w:rFonts w:eastAsiaTheme="minorEastAsia"/>
-        </w:rPr>
-      </w:pPr>
-      <w:r>
-        <w:t xml:space="preserve">do regulacji podatkowych </w:t>
+        <w:ind w:left="1068"/>
+      </w:pPr>
+      <w:bookmarkStart w:id="1" w:name="_Hlk142065968"/>
+      <w:r>
+        <w:t xml:space="preserve">sposobu kwotowania projektów </w:t>
+      </w:r>
+    </w:p>
+    <w:p>
+      <w:pPr>
+        <w:pStyle w:val="Akapitzlist"/>
+        <w:ind w:left="1068"/>
+      </w:pPr>
+      <w:r>
+        <w:t>Ujednolicenie metody wyceniania projektu urządzenia tak aby ułatwić oraz skrócić czas zbierania informacji oraz oceny kosztowej przekazywanej klientowi w ofercie.</w:t>
       </w:r>
     </w:p>
     <w:p>
@@ -917,11 +815,21 @@
         <w:pStyle w:val="Akapitzlist"/>
         <w:numPr>
           <w:ilvl w:val="0"/>
-          <w:numId w:val="6"/>
+          <w:numId w:val="9"/>
         </w:numPr>
-      </w:pPr>
-      <w:r>
-        <w:t xml:space="preserve">sposobu kwotowania projektów </w:t>
+        <w:ind w:left="1068"/>
+      </w:pPr>
+      <w:r>
+        <w:t>ustalania marzy</w:t>
+      </w:r>
+    </w:p>
+    <w:p>
+      <w:pPr>
+        <w:pStyle w:val="Akapitzlist"/>
+        <w:ind w:left="1068"/>
+      </w:pPr>
+      <w:r>
+        <w:t>Uaktualnianie sposobu wyliczania kosztów projektu, wykonania z uwzględnieniem obecnego stanu prawno-podatkowego oraz wzięcie pod uwagę możliwych zmian w przyszłości.</w:t>
       </w:r>
     </w:p>
     <w:p>
@@ -929,11 +837,21 @@
         <w:pStyle w:val="Akapitzlist"/>
         <w:numPr>
           <w:ilvl w:val="0"/>
-          <w:numId w:val="6"/>
+          <w:numId w:val="9"/>
         </w:numPr>
-      </w:pPr>
-      <w:r>
-        <w:t>ustalania marzy</w:t>
+        <w:ind w:left="1068"/>
+      </w:pPr>
+      <w:r>
+        <w:t>podsumowania finansowego .</w:t>
+      </w:r>
+    </w:p>
+    <w:p>
+      <w:pPr>
+        <w:pStyle w:val="Akapitzlist"/>
+        <w:ind w:left="1068"/>
+      </w:pPr>
+      <w:r>
+        <w:t>Prowadzenie sumiennych zapisów rzeczywistych kosztów wykonywania projektów oraz budowy urządzeń w celu korygowania kosztorysu przyszłych projektów, jeżeli zajdzie taka potrzeba</w:t>
       </w:r>
     </w:p>
     <w:p>
@@ -941,25 +859,24 @@
         <w:pStyle w:val="Akapitzlist"/>
         <w:numPr>
           <w:ilvl w:val="0"/>
-          <w:numId w:val="6"/>
+          <w:numId w:val="9"/>
         </w:numPr>
-      </w:pPr>
-      <w:r>
-        <w:t xml:space="preserve">podsumowania finansowego </w:t>
-      </w:r>
-    </w:p>
-    <w:p>
-      <w:pPr>
-        <w:pStyle w:val="Akapitzlist"/>
-        <w:numPr>
-          <w:ilvl w:val="0"/>
-          <w:numId w:val="6"/>
-        </w:numPr>
+        <w:ind w:left="1068"/>
       </w:pPr>
       <w:r>
         <w:t>zarzadzania fakturami</w:t>
       </w:r>
     </w:p>
+    <w:p>
+      <w:pPr>
+        <w:pStyle w:val="Akapitzlist"/>
+        <w:ind w:left="1068"/>
+      </w:pPr>
+      <w:r>
+        <w:t>Dokładne przypisywanie kosztów do projektu aby mieć dobry pogląd na rzeczywisty koszt projektu w porównaniu do przychodu.</w:t>
+      </w:r>
+    </w:p>
+    <w:bookmarkEnd w:id="1"/>
     <w:p>
       <w:r>
         <w:t>Poniżej zawierają się cele w tabeli</w:t>
@@ -985,7 +902,6 @@
         <w:tc>
           <w:tcPr>
             <w:tcW w:w="567" w:type="dxa"/>
-            <w:tcMar/>
           </w:tcPr>
           <w:p>
             <w:r>
@@ -996,7 +912,6 @@
         <w:tc>
           <w:tcPr>
             <w:tcW w:w="1701" w:type="dxa"/>
-            <w:tcMar/>
           </w:tcPr>
           <w:p>
             <w:r>
@@ -1007,7 +922,6 @@
         <w:tc>
           <w:tcPr>
             <w:tcW w:w="2694" w:type="dxa"/>
-            <w:tcMar/>
           </w:tcPr>
           <w:p>
             <w:r>
@@ -1018,7 +932,6 @@
         <w:tc>
           <w:tcPr>
             <w:tcW w:w="4252" w:type="dxa"/>
-            <w:tcMar/>
           </w:tcPr>
           <w:p>
             <w:r>
@@ -1029,7 +942,6 @@
         <w:tc>
           <w:tcPr>
             <w:tcW w:w="1134" w:type="dxa"/>
-            <w:tcMar/>
           </w:tcPr>
           <w:p>
             <w:r>
@@ -1040,7 +952,6 @@
         <w:tc>
           <w:tcPr>
             <w:tcW w:w="992" w:type="dxa"/>
-            <w:tcMar/>
           </w:tcPr>
           <w:p>
             <w:r>
@@ -1053,7 +964,6 @@
         <w:tc>
           <w:tcPr>
             <w:tcW w:w="567" w:type="dxa"/>
-            <w:tcMar/>
           </w:tcPr>
           <w:p>
             <w:r>
@@ -1064,29 +974,36 @@
         <w:tc>
           <w:tcPr>
             <w:tcW w:w="1701" w:type="dxa"/>
-            <w:tcMar/>
-          </w:tcPr>
-          <w:p>
-            <w:r>
-              <w:t>Ujednolicenie kwotacji</w:t>
-            </w:r>
+          </w:tcPr>
+          <w:p>
+            <w:r>
+              <w:t xml:space="preserve">Ujednolicenie </w:t>
+            </w:r>
+            <w:proofErr w:type="spellStart"/>
+            <w:r>
+              <w:t>kwotacji</w:t>
+            </w:r>
+            <w:proofErr w:type="spellEnd"/>
           </w:p>
         </w:tc>
         <w:tc>
           <w:tcPr>
             <w:tcW w:w="2694" w:type="dxa"/>
-            <w:tcMar/>
-          </w:tcPr>
-          <w:p>
-            <w:r>
-              <w:t>Ujednolicenie narzędzia do kwotacji</w:t>
-            </w:r>
+          </w:tcPr>
+          <w:p>
+            <w:r>
+              <w:t xml:space="preserve">Ujednolicenie narzędzia do </w:t>
+            </w:r>
+            <w:proofErr w:type="spellStart"/>
+            <w:r>
+              <w:t>kwotacji</w:t>
+            </w:r>
+            <w:proofErr w:type="spellEnd"/>
           </w:p>
         </w:tc>
         <w:tc>
           <w:tcPr>
             <w:tcW w:w="4252" w:type="dxa"/>
-            <w:tcMar/>
           </w:tcPr>
           <w:p>
             <w:pPr>
@@ -1094,8 +1011,13 @@
               <w:ind w:left="0"/>
             </w:pPr>
             <w:r>
-              <w:t>- Ujednolicenie narzędzia do kwotacji</w:t>
-            </w:r>
+              <w:t xml:space="preserve">- Ujednolicenie narzędzia do </w:t>
+            </w:r>
+            <w:proofErr w:type="spellStart"/>
+            <w:r>
+              <w:t>kwotacji</w:t>
+            </w:r>
+            <w:proofErr w:type="spellEnd"/>
           </w:p>
           <w:p>
             <w:pPr>
@@ -1103,10 +1025,19 @@
               <w:ind w:left="0"/>
             </w:pPr>
             <w:r>
+              <w:lastRenderedPageBreak/>
               <w:t xml:space="preserve">- </w:t>
             </w:r>
             <w:r>
-              <w:t xml:space="preserve">Zrobienie materiału szkoleniowego w formie filmu instruktarzowego jak tworzyć kwotacje od nowa i jak ją </w:t>
+              <w:t xml:space="preserve">Zrobienie materiału szkoleniowego w formie filmu instruktarzowego jak tworzyć </w:t>
+            </w:r>
+            <w:proofErr w:type="spellStart"/>
+            <w:r>
+              <w:t>kwotacje</w:t>
+            </w:r>
+            <w:proofErr w:type="spellEnd"/>
+            <w:r>
+              <w:t xml:space="preserve"> od nowa i jak ją </w:t>
             </w:r>
           </w:p>
           <w:p>
@@ -1115,17 +1046,22 @@
               <w:ind w:left="0"/>
             </w:pPr>
             <w:r>
-              <w:t>- Przejrzenie wszystkich starych projektów i kwotowanie ich w nowej formie kwotacji</w:t>
-            </w:r>
+              <w:t xml:space="preserve">- Przejrzenie wszystkich starych projektów i kwotowanie ich w nowej formie </w:t>
+            </w:r>
+            <w:proofErr w:type="spellStart"/>
+            <w:r>
+              <w:t>kwotacji</w:t>
+            </w:r>
+            <w:proofErr w:type="spellEnd"/>
           </w:p>
         </w:tc>
         <w:tc>
           <w:tcPr>
             <w:tcW w:w="1134" w:type="dxa"/>
-            <w:tcMar/>
-          </w:tcPr>
-          <w:p>
-            <w:r>
+          </w:tcPr>
+          <w:p>
+            <w:r>
+              <w:lastRenderedPageBreak/>
               <w:t>01.06.2022</w:t>
             </w:r>
           </w:p>
@@ -1133,7 +1069,6 @@
         <w:tc>
           <w:tcPr>
             <w:tcW w:w="992" w:type="dxa"/>
-            <w:tcMar/>
           </w:tcPr>
           <w:p/>
         </w:tc>
@@ -1142,7 +1077,6 @@
         <w:tc>
           <w:tcPr>
             <w:tcW w:w="567" w:type="dxa"/>
-            <w:tcMar/>
           </w:tcPr>
           <w:p>
             <w:r>
@@ -1153,7 +1087,6 @@
         <w:tc>
           <w:tcPr>
             <w:tcW w:w="1701" w:type="dxa"/>
-            <w:tcMar/>
           </w:tcPr>
           <w:p>
             <w:r>
@@ -1164,7 +1097,6 @@
         <w:tc>
           <w:tcPr>
             <w:tcW w:w="2694" w:type="dxa"/>
-            <w:tcMar/>
           </w:tcPr>
           <w:p>
             <w:r>
@@ -1175,69 +1107,43 @@
         <w:tc>
           <w:tcPr>
             <w:tcW w:w="4252" w:type="dxa"/>
-            <w:tcMar/>
-          </w:tcPr>
-          <w:p>
-            <w:r>
-              <w:rPr/>
-              <w:t xml:space="preserve">- Stworzenie osobnego </w:t>
-            </w:r>
-            <w:proofErr w:type="gramStart"/>
-            <w:r>
-              <w:rPr/>
-              <w:t>maila</w:t>
-            </w:r>
-            <w:proofErr w:type="gramEnd"/>
-            <w:r>
-              <w:rPr/>
-              <w:t xml:space="preserve"> na którego spływać będą oferty, faktury i wszystkie elementy związane z zamówieniami i ponoszonymi kosztami</w:t>
-            </w:r>
-          </w:p>
-          <w:p>
-            <w:pPr>
-              <w:pStyle w:val="Normalny"/>
-            </w:pPr>
-            <w:r>
-              <w:rPr/>
+          </w:tcPr>
+          <w:p>
+            <w:r>
+              <w:t>- Stworzenie osobnego maila na którego spływać będą oferty, faktury i wszystkie elementy związane z zamówieniami i ponoszonymi kosztami</w:t>
+            </w:r>
+          </w:p>
+          <w:p>
+            <w:r>
               <w:t>- Stworzenie folderu do przechowywania faktur</w:t>
             </w:r>
           </w:p>
           <w:p>
-            <w:pPr>
-              <w:pStyle w:val="Normalny"/>
-            </w:pPr>
-            <w:r>
-              <w:rPr/>
+            <w:r>
               <w:t xml:space="preserve">- Stworzenie </w:t>
             </w:r>
             <w:proofErr w:type="spellStart"/>
             <w:r>
-              <w:rPr/>
               <w:t>excela</w:t>
             </w:r>
             <w:proofErr w:type="spellEnd"/>
             <w:r>
-              <w:rPr/>
               <w:t xml:space="preserve"> do zarządzania fakturami, </w:t>
             </w:r>
             <w:proofErr w:type="spellStart"/>
             <w:r>
-              <w:rPr/>
               <w:t>excel</w:t>
             </w:r>
             <w:proofErr w:type="spellEnd"/>
             <w:r>
-              <w:rPr/>
               <w:t xml:space="preserve"> ma łączyć informacje pomiędzy numerem faktury, jej wartością brutto oraz pod jaki projekt jest podłączona, jeżeli wydatek na rozwój to stworzyć taką </w:t>
             </w:r>
             <w:proofErr w:type="spellStart"/>
             <w:r>
-              <w:rPr/>
               <w:t>kwotacje</w:t>
             </w:r>
             <w:proofErr w:type="spellEnd"/>
             <w:r>
-              <w:rPr/>
               <w:t xml:space="preserve"> która pomieści </w:t>
             </w:r>
           </w:p>
@@ -1245,7 +1151,6 @@
         <w:tc>
           <w:tcPr>
             <w:tcW w:w="1134" w:type="dxa"/>
-            <w:tcMar/>
           </w:tcPr>
           <w:p>
             <w:r>
@@ -1256,7 +1161,6 @@
         <w:tc>
           <w:tcPr>
             <w:tcW w:w="992" w:type="dxa"/>
-            <w:tcMar/>
           </w:tcPr>
           <w:p/>
         </w:tc>
@@ -1265,7 +1169,6 @@
         <w:tc>
           <w:tcPr>
             <w:tcW w:w="567" w:type="dxa"/>
-            <w:tcMar/>
           </w:tcPr>
           <w:p>
             <w:r>
@@ -1276,7 +1179,6 @@
         <w:tc>
           <w:tcPr>
             <w:tcW w:w="1701" w:type="dxa"/>
-            <w:tcMar/>
           </w:tcPr>
           <w:p>
             <w:r>
@@ -1287,7 +1189,6 @@
         <w:tc>
           <w:tcPr>
             <w:tcW w:w="2694" w:type="dxa"/>
-            <w:tcMar/>
           </w:tcPr>
           <w:p>
             <w:r>
@@ -1298,7 +1199,6 @@
         <w:tc>
           <w:tcPr>
             <w:tcW w:w="4252" w:type="dxa"/>
-            <w:tcMar/>
           </w:tcPr>
           <w:p>
             <w:r>
@@ -1319,7 +1219,6 @@
         <w:tc>
           <w:tcPr>
             <w:tcW w:w="1134" w:type="dxa"/>
-            <w:tcMar/>
           </w:tcPr>
           <w:p>
             <w:r>
@@ -1330,7 +1229,6 @@
         <w:tc>
           <w:tcPr>
             <w:tcW w:w="992" w:type="dxa"/>
-            <w:tcMar/>
           </w:tcPr>
           <w:p/>
         </w:tc>
@@ -1347,7 +1245,7 @@
         <w:pStyle w:val="Akapitzlist"/>
         <w:numPr>
           <w:ilvl w:val="0"/>
-          <w:numId w:val="7"/>
+          <w:numId w:val="10"/>
         </w:numPr>
       </w:pPr>
       <w:r>
@@ -1357,7 +1255,7 @@
     </w:p>
     <w:p>
       <w:r>
-        <w:t>Regulacja prawna ma odnosić się:</w:t>
+        <w:t>Regulacja prawna ma odnosić się do:</w:t>
       </w:r>
     </w:p>
     <w:p>
@@ -1365,14 +1263,26 @@
         <w:pStyle w:val="Akapitzlist"/>
         <w:numPr>
           <w:ilvl w:val="0"/>
-          <w:numId w:val="5"/>
+          <w:numId w:val="8"/>
         </w:numPr>
         <w:rPr>
           <w:rFonts w:eastAsiaTheme="minorEastAsia"/>
         </w:rPr>
       </w:pPr>
-      <w:r>
-        <w:t>ustalanie formatu działalności</w:t>
+      <w:bookmarkStart w:id="2" w:name="_Hlk142065946"/>
+      <w:r>
+        <w:t>ustalania formy działalności</w:t>
+      </w:r>
+    </w:p>
+    <w:p>
+      <w:pPr>
+        <w:pStyle w:val="Akapitzlist"/>
+        <w:rPr>
+          <w:rFonts w:eastAsiaTheme="minorEastAsia"/>
+        </w:rPr>
+      </w:pPr>
+      <w:r>
+        <w:t>Klarowne podejście do formy działalności oraz regularne sprawdzanie sposobu działania wymaganego zgodnie z formą działalności</w:t>
       </w:r>
     </w:p>
     <w:p>
@@ -1380,14 +1290,48 @@
         <w:pStyle w:val="Akapitzlist"/>
         <w:numPr>
           <w:ilvl w:val="0"/>
-          <w:numId w:val="5"/>
+          <w:numId w:val="8"/>
+        </w:numPr>
+      </w:pPr>
+      <w:r>
+        <w:t>umów</w:t>
+      </w:r>
+    </w:p>
+    <w:p>
+      <w:pPr>
+        <w:pStyle w:val="Akapitzlist"/>
+      </w:pPr>
+      <w:r>
+        <w:t>Tworzenie szablonów umów wszelakich w jakich spółka będzie stroną. Prowadzenie ewidencji wymaganych informacji jaki powinny zawierać. Uaktualnianie ich na zgodnie z obowiązującym prawem.</w:t>
+      </w:r>
+    </w:p>
+    <w:p>
+      <w:pPr>
+        <w:pStyle w:val="Akapitzlist"/>
+        <w:numPr>
+          <w:ilvl w:val="0"/>
+          <w:numId w:val="8"/>
         </w:numPr>
         <w:rPr>
           <w:rFonts w:eastAsiaTheme="minorEastAsia"/>
         </w:rPr>
       </w:pPr>
       <w:r>
-        <w:t>regulacje działalności zależnej</w:t>
+        <w:t>regulacji współpracy z innymi podmiotami</w:t>
+      </w:r>
+    </w:p>
+    <w:p>
+      <w:pPr>
+        <w:pStyle w:val="Akapitzlist"/>
+        <w:rPr>
+          <w:rFonts w:eastAsiaTheme="minorEastAsia"/>
+        </w:rPr>
+      </w:pPr>
+      <w:r>
+        <w:rPr>
+          <w:rFonts w:eastAsiaTheme="minorEastAsia"/>
+        </w:rPr>
+        <w:t>Opis sposobu współpracy z dostawcami, podmiotami wykonującymi usługi. Wymagane umowy poufności, ramy prawne wymagane przez spółkę oraz wymagane od spółki</w:t>
       </w:r>
     </w:p>
     <w:p>
@@ -1395,11 +1339,19 @@
         <w:pStyle w:val="Akapitzlist"/>
         <w:numPr>
           <w:ilvl w:val="0"/>
-          <w:numId w:val="5"/>
+          <w:numId w:val="8"/>
         </w:numPr>
       </w:pPr>
       <w:r>
-        <w:t>umowy wynajmu/dzierżawy</w:t>
+        <w:t>potrzebnych obszarów prawa, które powinny interesować spółkę</w:t>
+      </w:r>
+    </w:p>
+    <w:p>
+      <w:pPr>
+        <w:pStyle w:val="Akapitzlist"/>
+      </w:pPr>
+      <w:r>
+        <w:t>Śledziennie zmian prawnych oraz wymogów mogące wpłynąć na spółkę.</w:t>
       </w:r>
     </w:p>
     <w:p>
@@ -1407,25 +1359,22 @@
         <w:pStyle w:val="Akapitzlist"/>
         <w:numPr>
           <w:ilvl w:val="0"/>
-          <w:numId w:val="5"/>
+          <w:numId w:val="8"/>
         </w:numPr>
       </w:pPr>
       <w:r>
-        <w:t>Potrzebne obszary prawa, które powinny nas interesować</w:t>
-      </w:r>
-    </w:p>
-    <w:p>
-      <w:pPr>
-        <w:pStyle w:val="Akapitzlist"/>
-        <w:numPr>
-          <w:ilvl w:val="0"/>
-          <w:numId w:val="5"/>
-        </w:numPr>
-      </w:pPr>
-      <w:r>
-        <w:t>Normy oraz obligacje jakie narzucają dyrektywy</w:t>
-      </w:r>
-    </w:p>
+        <w:t>norm oraz obligacji jakie narzucają dyrektywy</w:t>
+      </w:r>
+    </w:p>
+    <w:p>
+      <w:pPr>
+        <w:pStyle w:val="Akapitzlist"/>
+      </w:pPr>
+      <w:r>
+        <w:t>Śledzenie wymogów prawnych dotyczących urządzeń, projektów pod względem obszarów używania urządzenia wykonywanego, ocena zgodności z wymogami, usuwanie niezgodności.</w:t>
+      </w:r>
+    </w:p>
+    <w:bookmarkEnd w:id="2"/>
     <w:p>
       <w:r>
         <w:t>Poniżej zawierają się cele w tabeli</w:t>
@@ -1526,8 +1475,13 @@
           </w:tcPr>
           <w:p>
             <w:r>
-              <w:t>Forma działalności BRProjekt</w:t>
-            </w:r>
+              <w:t xml:space="preserve">Forma działalności </w:t>
+            </w:r>
+            <w:proofErr w:type="spellStart"/>
+            <w:r>
+              <w:t>BRProjekt</w:t>
+            </w:r>
+            <w:proofErr w:type="spellEnd"/>
           </w:p>
         </w:tc>
         <w:tc>
@@ -1542,7 +1496,15 @@
               <w:t>jednoosobowa</w:t>
             </w:r>
             <w:r>
-              <w:t xml:space="preserve"> działalności na spółke z.o.o</w:t>
+              <w:t xml:space="preserve"> działalności na </w:t>
+            </w:r>
+            <w:proofErr w:type="spellStart"/>
+            <w:r>
+              <w:t>spółke</w:t>
+            </w:r>
+            <w:proofErr w:type="spellEnd"/>
+            <w:r>
+              <w:t xml:space="preserve"> z.o.o</w:t>
             </w:r>
           </w:p>
         </w:tc>
@@ -1640,8 +1602,21 @@
           </w:tcPr>
           <w:p>
             <w:r>
-              <w:t>Forma działalności zewnetrzene jako poddostawców dla BRProjekt</w:t>
-            </w:r>
+              <w:t xml:space="preserve">Forma działalności </w:t>
+            </w:r>
+            <w:proofErr w:type="spellStart"/>
+            <w:r>
+              <w:t>zewnetrzene</w:t>
+            </w:r>
+            <w:proofErr w:type="spellEnd"/>
+            <w:r>
+              <w:t xml:space="preserve"> jako poddostawców dla </w:t>
+            </w:r>
+            <w:proofErr w:type="spellStart"/>
+            <w:r>
+              <w:t>BRProjekt</w:t>
+            </w:r>
+            <w:proofErr w:type="spellEnd"/>
           </w:p>
         </w:tc>
         <w:tc>
@@ -1655,8 +1630,13 @@
           </w:p>
           <w:p>
             <w:r>
-              <w:t>- Sprawdzenie zależności oraz komplikacji posiadania JDG i bycia zatrudnionym np. w Aptiv</w:t>
-            </w:r>
+              <w:t xml:space="preserve">- Sprawdzenie zależności oraz komplikacji posiadania JDG i bycia zatrudnionym np. w </w:t>
+            </w:r>
+            <w:proofErr w:type="spellStart"/>
+            <w:r>
+              <w:t>Aptiv</w:t>
+            </w:r>
+            <w:proofErr w:type="spellEnd"/>
           </w:p>
           <w:p>
             <w:r>
@@ -1665,8 +1645,13 @@
           </w:p>
           <w:p>
             <w:r>
-              <w:t>- Dzierżawa znaku towarowego, logo BRPRojekt</w:t>
-            </w:r>
+              <w:t xml:space="preserve">- Dzierżawa znaku towarowego, logo </w:t>
+            </w:r>
+            <w:proofErr w:type="spellStart"/>
+            <w:r>
+              <w:t>BRPRojekt</w:t>
+            </w:r>
+            <w:proofErr w:type="spellEnd"/>
           </w:p>
         </w:tc>
         <w:tc>
@@ -1733,7 +1718,15 @@
           </w:p>
           <w:p>
             <w:r>
-              <w:t>- Na podstawie szablonu analizy ryzyka stworzenie analizy dla automatu 7.3D(Instac)</w:t>
+              <w:t>- Na podstawie szablonu analizy ryzyka stworzenie analizy dla automatu 7.3D(</w:t>
+            </w:r>
+            <w:proofErr w:type="spellStart"/>
+            <w:r>
+              <w:t>Instac</w:t>
+            </w:r>
+            <w:proofErr w:type="spellEnd"/>
+            <w:r>
+              <w:t>)</w:t>
             </w:r>
           </w:p>
         </w:tc>
@@ -1758,7 +1751,29 @@
     <w:p/>
     <w:p>
       <w:r>
+        <w:lastRenderedPageBreak/>
         <w:br w:type="page"/>
+      </w:r>
+    </w:p>
+    <w:p>
+      <w:pPr>
+        <w:pStyle w:val="Akapitzlist"/>
+        <w:numPr>
+          <w:ilvl w:val="0"/>
+          <w:numId w:val="10"/>
+        </w:numPr>
+        <w:rPr>
+          <w:rFonts w:eastAsiaTheme="minorEastAsia"/>
+        </w:rPr>
+      </w:pPr>
+      <w:r>
+        <w:lastRenderedPageBreak/>
+        <w:t>Sprzedaż</w:t>
+      </w:r>
+    </w:p>
+    <w:p>
+      <w:r>
+        <w:t>Sprzedaż ma odnosić się do:</w:t>
       </w:r>
     </w:p>
     <w:p>
@@ -1772,14 +1787,20 @@
           <w:rFonts w:eastAsiaTheme="minorEastAsia"/>
         </w:rPr>
       </w:pPr>
-      <w:r>
-        <w:lastRenderedPageBreak/>
-        <w:t>Sprzedaż</w:t>
-      </w:r>
-    </w:p>
-    <w:p>
-      <w:r>
-        <w:t>Sprzedaż ma odnosić się do:</w:t>
+      <w:bookmarkStart w:id="3" w:name="_Hlk142065928"/>
+      <w:r>
+        <w:t>sposobu ofertowania</w:t>
+      </w:r>
+    </w:p>
+    <w:p>
+      <w:pPr>
+        <w:pStyle w:val="Akapitzlist"/>
+        <w:rPr>
+          <w:rFonts w:eastAsiaTheme="minorEastAsia"/>
+        </w:rPr>
+      </w:pPr>
+      <w:r>
+        <w:t xml:space="preserve">Ustalenie metody nawiązywania kontaktu z klientami w celu późniejszej współpracy. Metody oceny przydatności naszej oferty klientowi oraz czy klient ma potrzebę usługi, która ma sens z punktu widzenia finansowego spółki. Koszty projektowe często pokrywają się z równowartością kwoty pojedynczej usługi lub sprzedaży, jeżeli projekt nie ma perspektyw na wielokrotny użytek powinien być kwotowany adekwatnie. </w:t>
       </w:r>
     </w:p>
     <w:p>
@@ -1787,14 +1808,25 @@
         <w:pStyle w:val="Akapitzlist"/>
         <w:numPr>
           <w:ilvl w:val="0"/>
-          <w:numId w:val="4"/>
+          <w:numId w:val="7"/>
         </w:numPr>
         <w:rPr>
           <w:rFonts w:eastAsiaTheme="minorEastAsia"/>
         </w:rPr>
       </w:pPr>
       <w:r>
-        <w:t>sposobu ofertowania</w:t>
+        <w:t>zasad finansowania realizacji</w:t>
+      </w:r>
+    </w:p>
+    <w:p>
+      <w:pPr>
+        <w:pStyle w:val="Akapitzlist"/>
+        <w:rPr>
+          <w:rFonts w:eastAsiaTheme="minorEastAsia"/>
+        </w:rPr>
+      </w:pPr>
+      <w:r>
+        <w:t>Ustalenie sposobu finansowania projektu. Czyli klient w całości ponosi koszty poprzez częściowe opłaty za fazy projektu, czy spółka ponosi koszty rozwoju produktu a następnie chce go sprzedać jako gotowe urządzenie. Opisać dokładnie gdzie znajduje się granica decyzji jaka forma finansowania jest możliwa i co na nią wpływa.</w:t>
       </w:r>
     </w:p>
     <w:p>
@@ -1802,31 +1834,28 @@
         <w:pStyle w:val="Akapitzlist"/>
         <w:numPr>
           <w:ilvl w:val="0"/>
-          <w:numId w:val="4"/>
+          <w:numId w:val="7"/>
         </w:numPr>
         <w:rPr>
           <w:rFonts w:eastAsiaTheme="minorEastAsia"/>
         </w:rPr>
       </w:pPr>
       <w:r>
-        <w:t>zasad finansowania realizacji</w:t>
-      </w:r>
-    </w:p>
-    <w:p>
-      <w:pPr>
-        <w:pStyle w:val="Akapitzlist"/>
-        <w:numPr>
-          <w:ilvl w:val="0"/>
-          <w:numId w:val="4"/>
-        </w:numPr>
+        <w:t>sposobu działania, aby polepszyć współprace z klientami</w:t>
+      </w:r>
+    </w:p>
+    <w:p>
+      <w:pPr>
+        <w:pStyle w:val="Akapitzlist"/>
         <w:rPr>
           <w:rFonts w:eastAsiaTheme="minorEastAsia"/>
         </w:rPr>
       </w:pPr>
       <w:r>
-        <w:t>sposoby działania, aby polepszyć współprace z klientami</w:t>
-      </w:r>
-    </w:p>
+        <w:t>Ustalenie działań, metod, marketingu, który pozwoli na skuteczne porozumiewanie się z klientami i realizowanie ich potrzeb zgodnie z ich faktycznych stanem. Ujednolicenia dokumentacji i tworzenie jej w formie jak najbardziej zrozumiałej dla klienta oraz osób technicznych pracujących nad projektem.</w:t>
+      </w:r>
+    </w:p>
+    <w:bookmarkEnd w:id="3"/>
     <w:p>
       <w:r>
         <w:t>Poniżej zawierają się cele w tabeli</w:t>
@@ -1937,7 +1966,15 @@
           </w:tcPr>
           <w:p>
             <w:r>
-              <w:t>Stworzenie wyglądu oferty w formie dokumentu doc oraz pdf</w:t>
+              <w:t xml:space="preserve">Stworzenie wyglądu oferty w formie dokumentu </w:t>
+            </w:r>
+            <w:proofErr w:type="spellStart"/>
+            <w:r>
+              <w:t>doc</w:t>
+            </w:r>
+            <w:proofErr w:type="spellEnd"/>
+            <w:r>
+              <w:t xml:space="preserve"> oraz pdf</w:t>
             </w:r>
           </w:p>
         </w:tc>
@@ -1969,7 +2006,15 @@
               <w:ind w:left="0"/>
             </w:pPr>
             <w:r>
-              <w:t>- Narzędzie do automatycznego tworzenia oferty z kwotacji, uzupełnienie kosztów oraz opisów części składowych maszyny</w:t>
+              <w:t xml:space="preserve">- Narzędzie do automatycznego tworzenia oferty z </w:t>
+            </w:r>
+            <w:proofErr w:type="spellStart"/>
+            <w:r>
+              <w:t>kwotacji</w:t>
+            </w:r>
+            <w:proofErr w:type="spellEnd"/>
+            <w:r>
+              <w:t>, uzupełnienie kosztów oraz opisów części składowych maszyny</w:t>
             </w:r>
           </w:p>
         </w:tc>
@@ -2136,7 +2181,7 @@
         <w:pStyle w:val="Akapitzlist"/>
         <w:numPr>
           <w:ilvl w:val="0"/>
-          <w:numId w:val="7"/>
+          <w:numId w:val="10"/>
         </w:numPr>
       </w:pPr>
       <w:r>
@@ -2154,14 +2199,26 @@
         <w:pStyle w:val="Akapitzlist"/>
         <w:numPr>
           <w:ilvl w:val="0"/>
-          <w:numId w:val="3"/>
+          <w:numId w:val="6"/>
         </w:numPr>
         <w:rPr>
           <w:rFonts w:eastAsiaTheme="minorEastAsia"/>
         </w:rPr>
       </w:pPr>
+      <w:bookmarkStart w:id="4" w:name="_Hlk142065909"/>
       <w:r>
         <w:t>ilości osób zatrudnionych</w:t>
+      </w:r>
+    </w:p>
+    <w:p>
+      <w:pPr>
+        <w:pStyle w:val="Akapitzlist"/>
+        <w:rPr>
+          <w:rFonts w:eastAsiaTheme="minorEastAsia"/>
+        </w:rPr>
+      </w:pPr>
+      <w:r>
+        <w:t>Opis metody oceny zdolności spółki do zatrudnienia osób w stabilny sposób. Ocena kosztów oraz przydatności zatrudnienia z perspektywy funkcjonowania spółki.</w:t>
       </w:r>
     </w:p>
     <w:p>
@@ -2169,7 +2226,7 @@
         <w:pStyle w:val="Akapitzlist"/>
         <w:numPr>
           <w:ilvl w:val="0"/>
-          <w:numId w:val="3"/>
+          <w:numId w:val="6"/>
         </w:numPr>
         <w:rPr>
           <w:rFonts w:eastAsiaTheme="minorEastAsia"/>
@@ -2182,9 +2239,20 @@
     <w:p>
       <w:pPr>
         <w:pStyle w:val="Akapitzlist"/>
+        <w:rPr>
+          <w:rFonts w:eastAsiaTheme="minorEastAsia"/>
+        </w:rPr>
+      </w:pPr>
+      <w:r>
+        <w:t>Opis dostępnych form zatrudnienia oraz w jakich warunkach są one najbardziej odpowiednie dla pracownika i dla firmy.</w:t>
+      </w:r>
+    </w:p>
+    <w:p>
+      <w:pPr>
+        <w:pStyle w:val="Akapitzlist"/>
         <w:numPr>
           <w:ilvl w:val="0"/>
-          <w:numId w:val="3"/>
+          <w:numId w:val="6"/>
         </w:numPr>
         <w:rPr>
           <w:rFonts w:eastAsiaTheme="minorEastAsia"/>
@@ -2197,9 +2265,20 @@
     <w:p>
       <w:pPr>
         <w:pStyle w:val="Akapitzlist"/>
+        <w:rPr>
+          <w:rFonts w:eastAsiaTheme="minorEastAsia"/>
+        </w:rPr>
+      </w:pPr>
+      <w:r>
+        <w:t>Jasna deklaracja zakresu obowiązków realizowanych przez zatrudnione osoby w celu skutecznego podziału zadań do wykonania.</w:t>
+      </w:r>
+    </w:p>
+    <w:p>
+      <w:pPr>
+        <w:pStyle w:val="Akapitzlist"/>
         <w:numPr>
           <w:ilvl w:val="0"/>
-          <w:numId w:val="3"/>
+          <w:numId w:val="6"/>
         </w:numPr>
         <w:rPr>
           <w:rFonts w:eastAsiaTheme="minorEastAsia"/>
@@ -2212,9 +2291,17 @@
     <w:p>
       <w:pPr>
         <w:pStyle w:val="Akapitzlist"/>
+      </w:pPr>
+      <w:r>
+        <w:t>Odzwierciedlenie poziomu rynkowego wynagrodzenia za prace podmiotom zatrudnianym.</w:t>
+      </w:r>
+    </w:p>
+    <w:p>
+      <w:pPr>
+        <w:pStyle w:val="Akapitzlist"/>
         <w:numPr>
           <w:ilvl w:val="0"/>
-          <w:numId w:val="3"/>
+          <w:numId w:val="6"/>
         </w:numPr>
         <w:rPr>
           <w:rFonts w:eastAsiaTheme="minorEastAsia"/>
@@ -2224,6 +2311,18 @@
         <w:t>organizacja pracy</w:t>
       </w:r>
     </w:p>
+    <w:p>
+      <w:pPr>
+        <w:pStyle w:val="Akapitzlist"/>
+        <w:rPr>
+          <w:rFonts w:eastAsiaTheme="minorEastAsia"/>
+        </w:rPr>
+      </w:pPr>
+      <w:r>
+        <w:t>Organizowanie pracy zgodnie z celami efektywności, skuteczności i bezpieczeństwa.</w:t>
+      </w:r>
+    </w:p>
+    <w:bookmarkEnd w:id="4"/>
     <w:p>
       <w:r>
         <w:t>Poniżej zawierają się cele w tabeli</w:t>
@@ -2540,7 +2639,7 @@
         <w:pStyle w:val="Akapitzlist"/>
         <w:numPr>
           <w:ilvl w:val="0"/>
-          <w:numId w:val="7"/>
+          <w:numId w:val="10"/>
         </w:numPr>
       </w:pPr>
       <w:r>
@@ -2558,14 +2657,26 @@
         <w:pStyle w:val="Akapitzlist"/>
         <w:numPr>
           <w:ilvl w:val="0"/>
-          <w:numId w:val="2"/>
+          <w:numId w:val="5"/>
         </w:numPr>
         <w:rPr>
           <w:rFonts w:eastAsiaTheme="minorEastAsia"/>
         </w:rPr>
       </w:pPr>
-      <w:r>
-        <w:t>rozwój układów elektronicznych</w:t>
+      <w:bookmarkStart w:id="5" w:name="_Hlk142065219"/>
+      <w:r>
+        <w:t>rozwoju układów elektronicznych</w:t>
+      </w:r>
+    </w:p>
+    <w:p>
+      <w:pPr>
+        <w:pStyle w:val="Akapitzlist"/>
+        <w:rPr>
+          <w:rFonts w:eastAsiaTheme="minorEastAsia"/>
+        </w:rPr>
+      </w:pPr>
+      <w:r>
+        <w:t>Realizowanie potrzeb rozwijania istniejących projektów eklektycznych ich funkcji, niezawodności oraz bezpieczeństwa. Tworzenie układów pod nowe typy urządzeń.</w:t>
       </w:r>
     </w:p>
     <w:p>
@@ -2573,14 +2684,25 @@
         <w:pStyle w:val="Akapitzlist"/>
         <w:numPr>
           <w:ilvl w:val="0"/>
-          <w:numId w:val="2"/>
+          <w:numId w:val="5"/>
         </w:numPr>
         <w:rPr>
           <w:rFonts w:eastAsiaTheme="minorEastAsia"/>
         </w:rPr>
       </w:pPr>
       <w:r>
-        <w:t>normalizacja oraz unifikacja stosowanych układów</w:t>
+        <w:t>normalizacji oraz unifikacji stosowanych układów</w:t>
+      </w:r>
+    </w:p>
+    <w:p>
+      <w:pPr>
+        <w:pStyle w:val="Akapitzlist"/>
+        <w:rPr>
+          <w:rFonts w:eastAsiaTheme="minorEastAsia"/>
+        </w:rPr>
+      </w:pPr>
+      <w:r>
+        <w:t>Tworzenie części układów eklektycznych w myśl używania ich w kolejnych projektach jako części składowe docelowego urządzenia.</w:t>
       </w:r>
     </w:p>
     <w:p>
@@ -2588,7 +2710,7 @@
         <w:pStyle w:val="Akapitzlist"/>
         <w:numPr>
           <w:ilvl w:val="0"/>
-          <w:numId w:val="2"/>
+          <w:numId w:val="5"/>
         </w:numPr>
         <w:rPr>
           <w:rFonts w:eastAsiaTheme="minorEastAsia"/>
@@ -2598,6 +2720,26 @@
         <w:t>zasady projektowania</w:t>
       </w:r>
     </w:p>
+    <w:p>
+      <w:pPr>
+        <w:pStyle w:val="Akapitzlist"/>
+      </w:pPr>
+      <w:r>
+        <w:t>Tworzenie celi początkowych każdego projektu elektrycznego na maszynę takich jak niezawodność, czytelność oraz transparentność rysunków.</w:t>
+      </w:r>
+    </w:p>
+    <w:p>
+      <w:pPr>
+        <w:pStyle w:val="Akapitzlist"/>
+        <w:rPr>
+          <w:rFonts w:eastAsiaTheme="minorEastAsia"/>
+        </w:rPr>
+      </w:pPr>
+      <w:r>
+        <w:t xml:space="preserve">Założenia oraz wymagana dokumentacja do układów elektrycznych tak, aby ułatwić tworzenie oferty oraz opisu możliwości danego urządzenia. </w:t>
+      </w:r>
+    </w:p>
+    <w:bookmarkEnd w:id="5"/>
     <w:p>
       <w:r>
         <w:t>Poniżej zawierają się cele w tabeli</w:t>
@@ -2711,8 +2853,13 @@
           </w:tcPr>
           <w:p>
             <w:r>
-              <w:t>Stworzenie szablonu poszczególnych modułów elektryczny w formie makr w programie SolidWorks</w:t>
-            </w:r>
+              <w:t xml:space="preserve">Stworzenie szablonu poszczególnych modułów elektryczny w formie makr w programie </w:t>
+            </w:r>
+            <w:proofErr w:type="spellStart"/>
+            <w:r>
+              <w:t>SolidWorks</w:t>
+            </w:r>
+            <w:proofErr w:type="spellEnd"/>
           </w:p>
         </w:tc>
         <w:tc>
@@ -2725,8 +2872,21 @@
               <w:ind w:left="0"/>
             </w:pPr>
             <w:r>
-              <w:t>- Makro dla układu napędowego Estun- Fatek</w:t>
-            </w:r>
+              <w:t xml:space="preserve">- Makro dla układu napędowego </w:t>
+            </w:r>
+            <w:proofErr w:type="spellStart"/>
+            <w:r>
+              <w:t>Estun</w:t>
+            </w:r>
+            <w:proofErr w:type="spellEnd"/>
+            <w:r>
+              <w:t xml:space="preserve">- </w:t>
+            </w:r>
+            <w:proofErr w:type="spellStart"/>
+            <w:r>
+              <w:t>Fatek</w:t>
+            </w:r>
+            <w:proofErr w:type="spellEnd"/>
           </w:p>
           <w:p>
             <w:pPr>
@@ -2734,8 +2894,13 @@
               <w:ind w:left="0"/>
             </w:pPr>
             <w:r>
-              <w:t>- Makro dla układu napędowego Krokowy-Fatek</w:t>
-            </w:r>
+              <w:t xml:space="preserve">- Makro dla układu napędowego </w:t>
+            </w:r>
+            <w:proofErr w:type="spellStart"/>
+            <w:r>
+              <w:t>Krokowy-Fatek</w:t>
+            </w:r>
+            <w:proofErr w:type="spellEnd"/>
           </w:p>
           <w:p>
             <w:pPr>
@@ -2743,8 +2908,13 @@
               <w:ind w:left="0"/>
             </w:pPr>
             <w:r>
-              <w:t>- Makro dla układu napędowego Estun-TrioMotion</w:t>
-            </w:r>
+              <w:t xml:space="preserve">- Makro dla układu napędowego </w:t>
+            </w:r>
+            <w:proofErr w:type="spellStart"/>
+            <w:r>
+              <w:t>Estun-TrioMotion</w:t>
+            </w:r>
+            <w:proofErr w:type="spellEnd"/>
           </w:p>
         </w:tc>
         <w:tc>
@@ -2791,7 +2961,15 @@
           </w:tcPr>
           <w:p>
             <w:r>
-              <w:t>Stworzenie excela do obliczania przekroju przewodów w zależności od obciążenia</w:t>
+              <w:t xml:space="preserve">Stworzenie </w:t>
+            </w:r>
+            <w:proofErr w:type="spellStart"/>
+            <w:r>
+              <w:t>excela</w:t>
+            </w:r>
+            <w:proofErr w:type="spellEnd"/>
+            <w:r>
+              <w:t xml:space="preserve"> do obliczania przekroju przewodów w zależności od obciążenia</w:t>
             </w:r>
           </w:p>
         </w:tc>
@@ -2864,7 +3042,23 @@
           </w:p>
           <w:p>
             <w:r>
-              <w:t>- Umożliwienie wymiennego stosowanie przewodów utrzymywania tablicy na najwieksza szafe jaka używamy</w:t>
+              <w:t xml:space="preserve">- Umożliwienie wymiennego stosowanie przewodów utrzymywania tablicy na </w:t>
+            </w:r>
+            <w:proofErr w:type="spellStart"/>
+            <w:r>
+              <w:t>najwieksza</w:t>
+            </w:r>
+            <w:proofErr w:type="spellEnd"/>
+            <w:r>
+              <w:t xml:space="preserve"> </w:t>
+            </w:r>
+            <w:proofErr w:type="spellStart"/>
+            <w:r>
+              <w:t>szafe</w:t>
+            </w:r>
+            <w:proofErr w:type="spellEnd"/>
+            <w:r>
+              <w:t xml:space="preserve"> jaka używamy</w:t>
             </w:r>
           </w:p>
         </w:tc>
@@ -2897,7 +3091,7 @@
         <w:pStyle w:val="Akapitzlist"/>
         <w:numPr>
           <w:ilvl w:val="0"/>
-          <w:numId w:val="7"/>
+          <w:numId w:val="10"/>
         </w:numPr>
       </w:pPr>
       <w:r>
@@ -2915,14 +3109,26 @@
         <w:pStyle w:val="Akapitzlist"/>
         <w:numPr>
           <w:ilvl w:val="0"/>
-          <w:numId w:val="1"/>
+          <w:numId w:val="4"/>
         </w:numPr>
         <w:rPr>
           <w:rFonts w:eastAsiaTheme="minorEastAsia"/>
         </w:rPr>
       </w:pPr>
-      <w:r>
-        <w:t>rozwój programów na maszyny</w:t>
+      <w:bookmarkStart w:id="6" w:name="_Hlk142064982"/>
+      <w:r>
+        <w:t>rozwoju programów na maszyny</w:t>
+      </w:r>
+    </w:p>
+    <w:p>
+      <w:pPr>
+        <w:pStyle w:val="Akapitzlist"/>
+        <w:rPr>
+          <w:rFonts w:eastAsiaTheme="minorEastAsia"/>
+        </w:rPr>
+      </w:pPr>
+      <w:r>
+        <w:t>Realizowanie potrzeb rozwijania istniejącego oprogramowania o funkcje poprawiające prace, niezawodność oraz poszerzającą zakres realizowanych funkcji. Rozwój nowego oprogramowania kiedy pojawi się nowy typ projektów odbiegający od dotychczas realizowanego.</w:t>
       </w:r>
     </w:p>
     <w:p>
@@ -2930,14 +3136,25 @@
         <w:pStyle w:val="Akapitzlist"/>
         <w:numPr>
           <w:ilvl w:val="0"/>
-          <w:numId w:val="1"/>
+          <w:numId w:val="4"/>
         </w:numPr>
         <w:rPr>
           <w:rFonts w:eastAsiaTheme="minorEastAsia"/>
         </w:rPr>
       </w:pPr>
       <w:r>
-        <w:t>funkcjonalności dodatkowe</w:t>
+        <w:t>funkcjonalności dodatkowych</w:t>
+      </w:r>
+    </w:p>
+    <w:p>
+      <w:pPr>
+        <w:pStyle w:val="Akapitzlist"/>
+        <w:rPr>
+          <w:rFonts w:eastAsiaTheme="minorEastAsia"/>
+        </w:rPr>
+      </w:pPr>
+      <w:r>
+        <w:t>Metoda opisu, finansowania pracy oraz implementacji funkcji dodatkowy do standardowych wersji urządzeń tak aby nie wpłynęło to na pogorszenie lub ograniczenie obecnych funkcjonalności urządzeń, przy jednoczesnym uwzględnieniu finansowania dodatkowych potrzeb funkcjonalnych.</w:t>
       </w:r>
     </w:p>
     <w:p>
@@ -2945,14 +3162,25 @@
         <w:pStyle w:val="Akapitzlist"/>
         <w:numPr>
           <w:ilvl w:val="0"/>
-          <w:numId w:val="1"/>
+          <w:numId w:val="4"/>
         </w:numPr>
         <w:rPr>
           <w:rFonts w:eastAsiaTheme="minorEastAsia"/>
         </w:rPr>
       </w:pPr>
       <w:r>
-        <w:t>normalizacja działania programów</w:t>
+        <w:t>normalizacji działania programów</w:t>
+      </w:r>
+    </w:p>
+    <w:p>
+      <w:pPr>
+        <w:pStyle w:val="Akapitzlist"/>
+        <w:rPr>
+          <w:rFonts w:eastAsiaTheme="minorEastAsia"/>
+        </w:rPr>
+      </w:pPr>
+      <w:r>
+        <w:t>Metoda tworzenia programów w miarę możliwie uniwersalnie tak aby były one oparte o podobne założenia, sposób działania oraz sposób sprawdzania ich działania. Ułatwia to prace nad oprogramowaniem, poprawę błędów oprogramowania, kompatybilność wsteczną oraz śledzenie jego rozwoju</w:t>
       </w:r>
     </w:p>
     <w:p>
@@ -2960,13 +3188,33 @@
         <w:pStyle w:val="Akapitzlist"/>
         <w:numPr>
           <w:ilvl w:val="0"/>
-          <w:numId w:val="1"/>
+          <w:numId w:val="4"/>
         </w:numPr>
       </w:pPr>
       <w:r>
-        <w:t>zasady projektowania</w:t>
-      </w:r>
-    </w:p>
+        <w:t>zasad projektowania</w:t>
+      </w:r>
+    </w:p>
+    <w:p>
+      <w:pPr>
+        <w:pStyle w:val="Akapitzlist"/>
+      </w:pPr>
+      <w:r>
+        <w:t>Tworzenie celi początkowych każdego projektu programistycznego na maszynę takich jak niezawodność, czytelność oraz transparentność kodu.</w:t>
+      </w:r>
+    </w:p>
+    <w:p>
+      <w:pPr>
+        <w:pStyle w:val="Akapitzlist"/>
+        <w:rPr>
+          <w:rFonts w:eastAsiaTheme="minorEastAsia"/>
+        </w:rPr>
+      </w:pPr>
+      <w:r>
+        <w:t xml:space="preserve">Założenia oraz wymagana dokumentacja do programów tak, aby ułatwić tworzenie oferty oraz opisu możliwości danego urządzenia. </w:t>
+      </w:r>
+    </w:p>
+    <w:bookmarkEnd w:id="6"/>
     <w:p>
       <w:pPr>
         <w:pStyle w:val="Akapitzlist"/>
@@ -3098,9 +3346,11 @@
             <w:r>
               <w:t xml:space="preserve">- Szablon przechowywania receptur z </w:t>
             </w:r>
+            <w:proofErr w:type="spellStart"/>
             <w:r>
               <w:t>Winproladder</w:t>
             </w:r>
+            <w:proofErr w:type="spellEnd"/>
           </w:p>
           <w:p>
             <w:pPr>
@@ -3108,7 +3358,15 @@
               <w:ind w:left="0"/>
             </w:pPr>
             <w:r>
-              <w:t>- Szablon przechodzenia przez kroki programu w Winproladder(stworzyć program na podstawie instrukcji programów krokowych)</w:t>
+              <w:t xml:space="preserve">- Szablon przechodzenia przez kroki programu w </w:t>
+            </w:r>
+            <w:proofErr w:type="spellStart"/>
+            <w:r>
+              <w:t>Winproladder</w:t>
+            </w:r>
+            <w:proofErr w:type="spellEnd"/>
+            <w:r>
+              <w:t>(stworzyć program na podstawie instrukcji programów krokowych)</w:t>
             </w:r>
           </w:p>
           <w:p>
@@ -3135,13 +3393,7 @@
               <w:ind w:left="0"/>
             </w:pPr>
             <w:r>
-              <w:t xml:space="preserve">- </w:t>
-            </w:r>
-            <w:r>
-              <w:t xml:space="preserve">Szablon programu Automation Studio do napędów, </w:t>
-            </w:r>
-            <w:r>
-              <w:t>ruchy współzależne</w:t>
+              <w:t>- Szablon programu Automation Studio do napędów, ruchy współzależne</w:t>
             </w:r>
           </w:p>
           <w:p>
@@ -3152,8 +3404,13 @@
             <w:r>
               <w:t xml:space="preserve">- Szablon programu </w:t>
             </w:r>
-            <w:r>
-              <w:t xml:space="preserve">MotionPerfect </w:t>
+            <w:proofErr w:type="spellStart"/>
+            <w:r>
+              <w:t>MotionPerfect</w:t>
+            </w:r>
+            <w:proofErr w:type="spellEnd"/>
+            <w:r>
+              <w:t xml:space="preserve"> </w:t>
             </w:r>
             <w:r>
               <w:t>do napędów, ruchy proste</w:t>
@@ -3167,8 +3424,13 @@
             <w:r>
               <w:t xml:space="preserve">- Szablon programu </w:t>
             </w:r>
-            <w:r>
-              <w:t xml:space="preserve">MotionPerfect </w:t>
+            <w:proofErr w:type="spellStart"/>
+            <w:r>
+              <w:t>MotionPerfect</w:t>
+            </w:r>
+            <w:proofErr w:type="spellEnd"/>
+            <w:r>
+              <w:t xml:space="preserve"> </w:t>
             </w:r>
             <w:r>
               <w:t>do napędów, ruchy współzależne</w:t>
@@ -3180,7 +3442,15 @@
               <w:ind w:left="0"/>
             </w:pPr>
             <w:r>
-              <w:t>- Szablon programu EasyBuilder do HMI, sterowanie start/stop</w:t>
+              <w:t xml:space="preserve">- Szablon programu </w:t>
+            </w:r>
+            <w:proofErr w:type="spellStart"/>
+            <w:r>
+              <w:t>EasyBuilder</w:t>
+            </w:r>
+            <w:proofErr w:type="spellEnd"/>
+            <w:r>
+              <w:t xml:space="preserve"> do HMI, sterowanie start/stop</w:t>
             </w:r>
           </w:p>
           <w:p>
@@ -3189,14 +3459,22 @@
               <w:ind w:left="0"/>
             </w:pPr>
             <w:r>
-              <w:t xml:space="preserve">- </w:t>
-            </w:r>
-            <w:r>
-              <w:t xml:space="preserve">Szablon programu EasyBuilder do HMI, </w:t>
-            </w:r>
-            <w:r>
-              <w:t>Receptury w plikach, np. xml</w:t>
-            </w:r>
+              <w:lastRenderedPageBreak/>
+              <w:t xml:space="preserve">- Szablon programu </w:t>
+            </w:r>
+            <w:proofErr w:type="spellStart"/>
+            <w:r>
+              <w:t>EasyBuilder</w:t>
+            </w:r>
+            <w:proofErr w:type="spellEnd"/>
+            <w:r>
+              <w:t xml:space="preserve"> do HMI, Receptury w plikach, np. </w:t>
+            </w:r>
+            <w:proofErr w:type="spellStart"/>
+            <w:r>
+              <w:t>xml</w:t>
+            </w:r>
+            <w:proofErr w:type="spellEnd"/>
           </w:p>
         </w:tc>
         <w:tc>
@@ -3205,6 +3483,7 @@
           </w:tcPr>
           <w:p>
             <w:r>
+              <w:lastRenderedPageBreak/>
               <w:t>01.12.2022</w:t>
             </w:r>
           </w:p>
@@ -3253,7 +3532,15 @@
           </w:tcPr>
           <w:p>
             <w:r>
-              <w:t>- Uruchomienie programu Winproladder z komunikacja RS232, TCPIP</w:t>
+              <w:t xml:space="preserve">- Uruchomienie programu </w:t>
+            </w:r>
+            <w:proofErr w:type="spellStart"/>
+            <w:r>
+              <w:t>Winproladder</w:t>
+            </w:r>
+            <w:proofErr w:type="spellEnd"/>
+            <w:r>
+              <w:t xml:space="preserve"> z komunikacja RS232, TCPIP</w:t>
             </w:r>
           </w:p>
           <w:p>
@@ -3263,17 +3550,41 @@
           </w:p>
           <w:p>
             <w:r>
-              <w:t>- Uruchomienie programu AutomationStudio z komunikacją Ethernet</w:t>
-            </w:r>
-          </w:p>
-          <w:p>
-            <w:r>
-              <w:t>- Uruchomienie programu EasyBuilder z komunikacja Ethernet</w:t>
-            </w:r>
-          </w:p>
-          <w:p>
-            <w:r>
-              <w:t>- Uruchomienie programu MotionPerfect z komunikacja Ethernet</w:t>
+              <w:t xml:space="preserve">- Uruchomienie programu </w:t>
+            </w:r>
+            <w:proofErr w:type="spellStart"/>
+            <w:r>
+              <w:t>AutomationStudio</w:t>
+            </w:r>
+            <w:proofErr w:type="spellEnd"/>
+            <w:r>
+              <w:t xml:space="preserve"> z komunikacją Ethernet</w:t>
+            </w:r>
+          </w:p>
+          <w:p>
+            <w:r>
+              <w:t xml:space="preserve">- Uruchomienie programu </w:t>
+            </w:r>
+            <w:proofErr w:type="spellStart"/>
+            <w:r>
+              <w:t>EasyBuilder</w:t>
+            </w:r>
+            <w:proofErr w:type="spellEnd"/>
+            <w:r>
+              <w:t xml:space="preserve"> z komunikacja Ethernet</w:t>
+            </w:r>
+          </w:p>
+          <w:p>
+            <w:r>
+              <w:t xml:space="preserve">- Uruchomienie programu </w:t>
+            </w:r>
+            <w:proofErr w:type="spellStart"/>
+            <w:r>
+              <w:t>MotionPerfect</w:t>
+            </w:r>
+            <w:proofErr w:type="spellEnd"/>
+            <w:r>
+              <w:t xml:space="preserve"> z komunikacja Ethernet</w:t>
             </w:r>
           </w:p>
         </w:tc>
@@ -3344,7 +3655,7 @@
         <w:pStyle w:val="Akapitzlist"/>
         <w:numPr>
           <w:ilvl w:val="0"/>
-          <w:numId w:val="7"/>
+          <w:numId w:val="10"/>
         </w:numPr>
       </w:pPr>
       <w:r>
@@ -3362,14 +3673,26 @@
         <w:pStyle w:val="Akapitzlist"/>
         <w:numPr>
           <w:ilvl w:val="0"/>
-          <w:numId w:val="2"/>
+          <w:numId w:val="5"/>
         </w:numPr>
         <w:rPr>
           <w:rFonts w:eastAsiaTheme="minorEastAsia"/>
         </w:rPr>
       </w:pPr>
-      <w:r>
-        <w:t>rozwój układów mechanicznych</w:t>
+      <w:bookmarkStart w:id="7" w:name="_Hlk142064736"/>
+      <w:r>
+        <w:t>rozwoju układów mechanicznych</w:t>
+      </w:r>
+    </w:p>
+    <w:p>
+      <w:pPr>
+        <w:pStyle w:val="Akapitzlist"/>
+        <w:rPr>
+          <w:rFonts w:eastAsiaTheme="minorEastAsia"/>
+        </w:rPr>
+      </w:pPr>
+      <w:r>
+        <w:t xml:space="preserve">Rozwój poszczególnych części maszyn w celu osiągniecia niezawodności, przewidywalnego czasu użytkowania, łatwości serwisu oraz bezpieczeństwa podczas użytkowania oraz serwisowania maszyny. </w:t>
       </w:r>
     </w:p>
     <w:p>
@@ -3377,14 +3700,25 @@
         <w:pStyle w:val="Akapitzlist"/>
         <w:numPr>
           <w:ilvl w:val="0"/>
-          <w:numId w:val="2"/>
+          <w:numId w:val="5"/>
         </w:numPr>
         <w:rPr>
           <w:rFonts w:eastAsiaTheme="minorEastAsia"/>
         </w:rPr>
       </w:pPr>
       <w:r>
-        <w:t>normalizacja oraz unifikacja stosowanych układów</w:t>
+        <w:t>normalizacji oraz unifikacji stosowanych układów mechanicznych</w:t>
+      </w:r>
+    </w:p>
+    <w:p>
+      <w:pPr>
+        <w:pStyle w:val="Akapitzlist"/>
+        <w:rPr>
+          <w:rFonts w:eastAsiaTheme="minorEastAsia"/>
+        </w:rPr>
+      </w:pPr>
+      <w:r>
+        <w:t>Tworzenie układów z myślą o wykorzystaniu już stworzonego projektu w innych urządzeniach w niezmienionej formie lub jako punkt początkowy w celu minimalizacji różnic oraz skomplikowania docelowych urządzeń.</w:t>
       </w:r>
     </w:p>
     <w:p>
@@ -3392,14 +3726,34 @@
         <w:pStyle w:val="Akapitzlist"/>
         <w:numPr>
           <w:ilvl w:val="0"/>
-          <w:numId w:val="2"/>
+          <w:numId w:val="5"/>
         </w:numPr>
         <w:rPr>
           <w:rFonts w:eastAsiaTheme="minorEastAsia"/>
         </w:rPr>
       </w:pPr>
       <w:r>
-        <w:t>zasady projektowania</w:t>
+        <w:t>zasad projektowania</w:t>
+      </w:r>
+    </w:p>
+    <w:p>
+      <w:pPr>
+        <w:pStyle w:val="Akapitzlist"/>
+      </w:pPr>
+      <w:r>
+        <w:t>Tworzenie celi początkowych każdego projektu mechanicznego na maszynę takich jak niezawodność, łatwość wykonania bezpieczeństwo użytkowania.</w:t>
+      </w:r>
+      <w:bookmarkEnd w:id="7"/>
+    </w:p>
+    <w:p>
+      <w:pPr>
+        <w:pStyle w:val="Akapitzlist"/>
+        <w:rPr>
+          <w:rFonts w:eastAsiaTheme="minorEastAsia"/>
+        </w:rPr>
+      </w:pPr>
+      <w:r>
+        <w:t xml:space="preserve">Założenia oraz wymagana dokumentacja do układów mechanicznych tak, aby ułatwić tworzenie oferty oraz opisu możliwości danego układu. </w:t>
       </w:r>
     </w:p>
     <w:p>
@@ -3544,22 +3898,7 @@
               <w:ind w:left="0"/>
             </w:pPr>
             <w:r>
-              <w:t xml:space="preserve">- </w:t>
-            </w:r>
-            <w:r>
-              <w:t xml:space="preserve">Szablon układu napędowego, liniowego, na </w:t>
-            </w:r>
-            <w:r>
-              <w:t>listwie zębatej</w:t>
-            </w:r>
-            <w:r>
-              <w:t>, skalowalnego do przesuwu w zakresie 1</w:t>
-            </w:r>
-            <w:r>
-              <w:t>-10</w:t>
-            </w:r>
-            <w:r>
-              <w:t>m</w:t>
+              <w:t>- Szablon układu napędowego, liniowego, na listwie zębatej, skalowalnego do przesuwu w zakresie 1-10m</w:t>
             </w:r>
           </w:p>
           <w:p>
@@ -3568,22 +3907,7 @@
               <w:ind w:left="0"/>
             </w:pPr>
             <w:r>
-              <w:t xml:space="preserve">- </w:t>
-            </w:r>
-            <w:r>
-              <w:t xml:space="preserve">Szablon układu napędowego, </w:t>
-            </w:r>
-            <w:r>
-              <w:t>obrotowego</w:t>
-            </w:r>
-            <w:r>
-              <w:t xml:space="preserve">, </w:t>
-            </w:r>
-            <w:r>
-              <w:t>na przekładni ślimakowej</w:t>
-            </w:r>
-            <w:r>
-              <w:t xml:space="preserve">, </w:t>
+              <w:t xml:space="preserve">- Szablon układu napędowego, obrotowego, na przekładni ślimakowej, </w:t>
             </w:r>
           </w:p>
         </w:tc>
@@ -3646,28 +3970,13 @@
           </w:p>
           <w:p>
             <w:r>
-              <w:t xml:space="preserve">- </w:t>
-            </w:r>
-            <w:r>
-              <w:t xml:space="preserve">Szablony obwód na 3 rozmiary skalowalnych z drzwiami </w:t>
-            </w:r>
-            <w:r>
-              <w:t>odsuwanymi pionowo</w:t>
-            </w:r>
-            <w:r>
-              <w:t xml:space="preserve"> w rozmiarze 1x</w:t>
+              <w:t>- Szablony obwód na 3 rozmiary skalowalnych z drzwiami odsuwanymi pionowo w rozmiarze 1x</w:t>
             </w:r>
             <w:r>
               <w:t>2</w:t>
             </w:r>
             <w:r>
-              <w:t>x1m do 1x</w:t>
-            </w:r>
-            <w:r>
-              <w:t>2</w:t>
-            </w:r>
-            <w:r>
-              <w:t>x5m</w:t>
+              <w:t>x1m do 1x2x5m</w:t>
             </w:r>
           </w:p>
         </w:tc>
@@ -3735,22 +4044,7 @@
           </w:p>
           <w:p>
             <w:r>
-              <w:t xml:space="preserve">- </w:t>
-            </w:r>
-            <w:r>
-              <w:t xml:space="preserve">Szablon prowadzenia przewodów do układu liniowego w zakresie </w:t>
-            </w:r>
-            <w:r>
-              <w:t>1-</w:t>
-            </w:r>
-            <w:r>
-              <w:t>1</w:t>
-            </w:r>
-            <w:r>
-              <w:t>0</w:t>
-            </w:r>
-            <w:r>
-              <w:t>m</w:t>
+              <w:t>- Szablon prowadzenia przewodów do układu liniowego w zakresie 1-10m</w:t>
             </w:r>
           </w:p>
           <w:p/>
@@ -3775,7 +4069,7 @@
     </w:tbl>
     <w:p/>
     <w:sectPr>
-      <w:pgSz w:w="11906" w:h="16838" w:orient="portrait"/>
+      <w:pgSz w:w="11906" w:h="16838"/>
       <w:pgMar w:top="1440" w:right="1440" w:bottom="1440" w:left="1440" w:header="708" w:footer="708" w:gutter="0"/>
       <w:cols w:space="708"/>
       <w:docGrid w:linePitch="360"/>
@@ -3785,340 +4079,7 @@
 </file>
 
 <file path=word/numbering.xml><?xml version="1.0" encoding="utf-8"?>
-<w:numbering xmlns:wpc="http://schemas.microsoft.com/office/word/2010/wordprocessingCanvas" xmlns:cx="http://schemas.microsoft.com/office/drawing/2014/chartex" xmlns:cx1="http://schemas.microsoft.com/office/drawing/2015/9/8/chartex" xmlns:cx2="http://schemas.microsoft.com/office/drawing/2015/10/21/chartex" xmlns:cx3="http://schemas.microsoft.com/office/drawing/2016/5/9/chartex" xmlns:cx4="http://schemas.microsoft.com/office/drawing/2016/5/10/chartex" xmlns:cx5="http://schemas.microsoft.com/office/drawing/2016/5/11/chartex" xmlns:cx6="http://schemas.microsoft.com/office/drawing/2016/5/12/chartex" xmlns:cx7="http://schemas.microsoft.com/office/drawing/2016/5/13/chartex" xmlns:cx8="http://schemas.microsoft.com/office/drawing/2016/5/14/chartex" xmlns:mc="http://schemas.openxmlformats.org/markup-compatibility/2006" xmlns:aink="http://schemas.microsoft.com/office/drawing/2016/ink" xmlns:am3d="http://schemas.microsoft.com/office/drawing/2017/model3d" xmlns:o="urn:schemas-microsoft-com:office:office" xmlns:r="http://schemas.openxmlformats.org/officeDocument/2006/relationships" xmlns:m="http://schemas.openxmlformats.org/officeDocument/2006/math" xmlns:v="urn:schemas-microsoft-com:vml" xmlns:wp14="http://schemas.microsoft.com/office/word/2010/wordprocessingDrawing" xmlns:wp="http://schemas.openxmlformats.org/drawingml/2006/wordprocessingDrawing" xmlns:w10="urn:schemas-microsoft-com:office:word" xmlns:w="http://schemas.openxmlformats.org/wordprocessingml/2006/main" xmlns:w14="http://schemas.microsoft.com/office/word/2010/wordml" xmlns:w15="http://schemas.microsoft.com/office/word/2012/wordml" xmlns:w16cex="http://schemas.microsoft.com/office/word/2018/wordml/cex" xmlns:w16cid="http://schemas.microsoft.com/office/word/2016/wordml/cid" xmlns:w16="http://schemas.microsoft.com/office/word/2018/wordml" xmlns:w16sdtdh="http://schemas.microsoft.com/office/word/2020/wordml/sdtdatahash" xmlns:w16se="http://schemas.microsoft.com/office/word/2015/wordml/symex" xmlns:wpg="http://schemas.microsoft.com/office/word/2010/wordprocessingGroup" xmlns:wpi="http://schemas.microsoft.com/office/word/2010/wordprocessingInk" xmlns:wne="http://schemas.microsoft.com/office/word/2006/wordml" xmlns:wps="http://schemas.microsoft.com/office/word/2010/wordprocessingShape" mc:Ignorable="w14 w15 w16se w16cid w16 w16cex w16sdtdh wp14">
-  <w:abstractNum xmlns:w="http://schemas.openxmlformats.org/wordprocessingml/2006/main" w:abstractNumId="10">
-    <w:multiLevelType xmlns:w="http://schemas.openxmlformats.org/wordprocessingml/2006/main" w:val="hybridMultilevel"/>
-    <w:lvl xmlns:w="http://schemas.openxmlformats.org/wordprocessingml/2006/main" w:ilvl="0">
-      <w:start w:val="1"/>
-      <w:numFmt w:val="bullet"/>
-      <w:lvlText w:val=""/>
-      <w:lvlJc w:val="left"/>
-      <w:pPr>
-        <w:ind w:left="360" w:hanging="360"/>
-      </w:pPr>
-      <w:rPr>
-        <w:rFonts w:hint="default" w:ascii="Symbol" w:hAnsi="Symbol"/>
-      </w:rPr>
-    </w:lvl>
-    <w:lvl xmlns:w="http://schemas.openxmlformats.org/wordprocessingml/2006/main" w:ilvl="1">
-      <w:start w:val="1"/>
-      <w:numFmt w:val="bullet"/>
-      <w:lvlText w:val="o"/>
-      <w:lvlJc w:val="left"/>
-      <w:pPr>
-        <w:ind w:left="1080" w:hanging="360"/>
-      </w:pPr>
-      <w:rPr>
-        <w:rFonts w:hint="default" w:ascii="Courier New" w:hAnsi="Courier New"/>
-      </w:rPr>
-    </w:lvl>
-    <w:lvl xmlns:w="http://schemas.openxmlformats.org/wordprocessingml/2006/main" w:ilvl="2">
-      <w:start w:val="1"/>
-      <w:numFmt w:val="bullet"/>
-      <w:lvlText w:val=""/>
-      <w:lvlJc w:val="left"/>
-      <w:pPr>
-        <w:ind w:left="1800" w:hanging="360"/>
-      </w:pPr>
-      <w:rPr>
-        <w:rFonts w:hint="default" w:ascii="Wingdings" w:hAnsi="Wingdings"/>
-      </w:rPr>
-    </w:lvl>
-    <w:lvl xmlns:w="http://schemas.openxmlformats.org/wordprocessingml/2006/main" w:ilvl="3">
-      <w:start w:val="1"/>
-      <w:numFmt w:val="bullet"/>
-      <w:lvlText w:val=""/>
-      <w:lvlJc w:val="left"/>
-      <w:pPr>
-        <w:ind w:left="2520" w:hanging="360"/>
-      </w:pPr>
-      <w:rPr>
-        <w:rFonts w:hint="default" w:ascii="Symbol" w:hAnsi="Symbol"/>
-      </w:rPr>
-    </w:lvl>
-    <w:lvl xmlns:w="http://schemas.openxmlformats.org/wordprocessingml/2006/main" w:ilvl="4">
-      <w:start w:val="1"/>
-      <w:numFmt w:val="bullet"/>
-      <w:lvlText w:val="o"/>
-      <w:lvlJc w:val="left"/>
-      <w:pPr>
-        <w:ind w:left="3240" w:hanging="360"/>
-      </w:pPr>
-      <w:rPr>
-        <w:rFonts w:hint="default" w:ascii="Courier New" w:hAnsi="Courier New"/>
-      </w:rPr>
-    </w:lvl>
-    <w:lvl xmlns:w="http://schemas.openxmlformats.org/wordprocessingml/2006/main" w:ilvl="5">
-      <w:start w:val="1"/>
-      <w:numFmt w:val="bullet"/>
-      <w:lvlText w:val=""/>
-      <w:lvlJc w:val="left"/>
-      <w:pPr>
-        <w:ind w:left="3960" w:hanging="360"/>
-      </w:pPr>
-      <w:rPr>
-        <w:rFonts w:hint="default" w:ascii="Wingdings" w:hAnsi="Wingdings"/>
-      </w:rPr>
-    </w:lvl>
-    <w:lvl xmlns:w="http://schemas.openxmlformats.org/wordprocessingml/2006/main" w:ilvl="6">
-      <w:start w:val="1"/>
-      <w:numFmt w:val="bullet"/>
-      <w:lvlText w:val=""/>
-      <w:lvlJc w:val="left"/>
-      <w:pPr>
-        <w:ind w:left="4680" w:hanging="360"/>
-      </w:pPr>
-      <w:rPr>
-        <w:rFonts w:hint="default" w:ascii="Symbol" w:hAnsi="Symbol"/>
-      </w:rPr>
-    </w:lvl>
-    <w:lvl xmlns:w="http://schemas.openxmlformats.org/wordprocessingml/2006/main" w:ilvl="7">
-      <w:start w:val="1"/>
-      <w:numFmt w:val="bullet"/>
-      <w:lvlText w:val="o"/>
-      <w:lvlJc w:val="left"/>
-      <w:pPr>
-        <w:ind w:left="5400" w:hanging="360"/>
-      </w:pPr>
-      <w:rPr>
-        <w:rFonts w:hint="default" w:ascii="Courier New" w:hAnsi="Courier New"/>
-      </w:rPr>
-    </w:lvl>
-    <w:lvl xmlns:w="http://schemas.openxmlformats.org/wordprocessingml/2006/main" w:ilvl="8">
-      <w:start w:val="1"/>
-      <w:numFmt w:val="bullet"/>
-      <w:lvlText w:val=""/>
-      <w:lvlJc w:val="left"/>
-      <w:pPr>
-        <w:ind w:left="6120" w:hanging="360"/>
-      </w:pPr>
-      <w:rPr>
-        <w:rFonts w:hint="default" w:ascii="Wingdings" w:hAnsi="Wingdings"/>
-      </w:rPr>
-    </w:lvl>
-  </w:abstractNum>
-  <w:abstractNum xmlns:w="http://schemas.openxmlformats.org/wordprocessingml/2006/main" w:abstractNumId="9">
-    <w:multiLevelType xmlns:w="http://schemas.openxmlformats.org/wordprocessingml/2006/main" w:val="hybridMultilevel"/>
-    <w:lvl xmlns:w="http://schemas.openxmlformats.org/wordprocessingml/2006/main" w:ilvl="0">
-      <w:start w:val="1"/>
-      <w:numFmt w:val="bullet"/>
-      <w:lvlText w:val=""/>
-      <w:lvlJc w:val="left"/>
-      <w:pPr>
-        <w:ind w:left="360" w:hanging="360"/>
-      </w:pPr>
-      <w:rPr>
-        <w:rFonts w:hint="default" w:ascii="Symbol" w:hAnsi="Symbol"/>
-      </w:rPr>
-    </w:lvl>
-    <w:lvl xmlns:w="http://schemas.openxmlformats.org/wordprocessingml/2006/main" w:ilvl="1">
-      <w:start w:val="1"/>
-      <w:numFmt w:val="bullet"/>
-      <w:lvlText w:val="-"/>
-      <w:lvlJc w:val="left"/>
-      <w:pPr>
-        <w:ind w:left="1080" w:hanging="360"/>
-      </w:pPr>
-      <w:rPr>
-        <w:rFonts w:hint="default" w:ascii="Calibri" w:hAnsi="Calibri"/>
-      </w:rPr>
-    </w:lvl>
-    <w:lvl xmlns:w="http://schemas.openxmlformats.org/wordprocessingml/2006/main" w:ilvl="2">
-      <w:start w:val="1"/>
-      <w:numFmt w:val="bullet"/>
-      <w:lvlText w:val=""/>
-      <w:lvlJc w:val="left"/>
-      <w:pPr>
-        <w:ind w:left="1800" w:hanging="360"/>
-      </w:pPr>
-      <w:rPr>
-        <w:rFonts w:hint="default" w:ascii="Wingdings" w:hAnsi="Wingdings"/>
-      </w:rPr>
-    </w:lvl>
-    <w:lvl xmlns:w="http://schemas.openxmlformats.org/wordprocessingml/2006/main" w:ilvl="3">
-      <w:start w:val="1"/>
-      <w:numFmt w:val="bullet"/>
-      <w:lvlText w:val=""/>
-      <w:lvlJc w:val="left"/>
-      <w:pPr>
-        <w:ind w:left="2520" w:hanging="360"/>
-      </w:pPr>
-      <w:rPr>
-        <w:rFonts w:hint="default" w:ascii="Symbol" w:hAnsi="Symbol"/>
-      </w:rPr>
-    </w:lvl>
-    <w:lvl xmlns:w="http://schemas.openxmlformats.org/wordprocessingml/2006/main" w:ilvl="4">
-      <w:start w:val="1"/>
-      <w:numFmt w:val="bullet"/>
-      <w:lvlText w:val="o"/>
-      <w:lvlJc w:val="left"/>
-      <w:pPr>
-        <w:ind w:left="3240" w:hanging="360"/>
-      </w:pPr>
-      <w:rPr>
-        <w:rFonts w:hint="default" w:ascii="Courier New" w:hAnsi="Courier New"/>
-      </w:rPr>
-    </w:lvl>
-    <w:lvl xmlns:w="http://schemas.openxmlformats.org/wordprocessingml/2006/main" w:ilvl="5">
-      <w:start w:val="1"/>
-      <w:numFmt w:val="bullet"/>
-      <w:lvlText w:val=""/>
-      <w:lvlJc w:val="left"/>
-      <w:pPr>
-        <w:ind w:left="3960" w:hanging="360"/>
-      </w:pPr>
-      <w:rPr>
-        <w:rFonts w:hint="default" w:ascii="Wingdings" w:hAnsi="Wingdings"/>
-      </w:rPr>
-    </w:lvl>
-    <w:lvl xmlns:w="http://schemas.openxmlformats.org/wordprocessingml/2006/main" w:ilvl="6">
-      <w:start w:val="1"/>
-      <w:numFmt w:val="bullet"/>
-      <w:lvlText w:val=""/>
-      <w:lvlJc w:val="left"/>
-      <w:pPr>
-        <w:ind w:left="4680" w:hanging="360"/>
-      </w:pPr>
-      <w:rPr>
-        <w:rFonts w:hint="default" w:ascii="Symbol" w:hAnsi="Symbol"/>
-      </w:rPr>
-    </w:lvl>
-    <w:lvl xmlns:w="http://schemas.openxmlformats.org/wordprocessingml/2006/main" w:ilvl="7">
-      <w:start w:val="1"/>
-      <w:numFmt w:val="bullet"/>
-      <w:lvlText w:val="o"/>
-      <w:lvlJc w:val="left"/>
-      <w:pPr>
-        <w:ind w:left="5400" w:hanging="360"/>
-      </w:pPr>
-      <w:rPr>
-        <w:rFonts w:hint="default" w:ascii="Courier New" w:hAnsi="Courier New"/>
-      </w:rPr>
-    </w:lvl>
-    <w:lvl xmlns:w="http://schemas.openxmlformats.org/wordprocessingml/2006/main" w:ilvl="8">
-      <w:start w:val="1"/>
-      <w:numFmt w:val="bullet"/>
-      <w:lvlText w:val=""/>
-      <w:lvlJc w:val="left"/>
-      <w:pPr>
-        <w:ind w:left="6120" w:hanging="360"/>
-      </w:pPr>
-      <w:rPr>
-        <w:rFonts w:hint="default" w:ascii="Wingdings" w:hAnsi="Wingdings"/>
-      </w:rPr>
-    </w:lvl>
-  </w:abstractNum>
-  <w:abstractNum xmlns:w="http://schemas.openxmlformats.org/wordprocessingml/2006/main" w:abstractNumId="8">
-    <w:multiLevelType xmlns:w="http://schemas.openxmlformats.org/wordprocessingml/2006/main" w:val="hybridMultilevel"/>
-    <w:lvl xmlns:w="http://schemas.openxmlformats.org/wordprocessingml/2006/main" w:ilvl="0">
-      <w:start w:val="1"/>
-      <w:numFmt w:val="bullet"/>
-      <w:lvlText w:val="-"/>
-      <w:lvlJc w:val="left"/>
-      <w:pPr>
-        <w:ind w:left="360" w:hanging="360"/>
-      </w:pPr>
-      <w:rPr>
-        <w:rFonts w:hint="default" w:ascii="Calibri" w:hAnsi="Calibri"/>
-      </w:rPr>
-    </w:lvl>
-    <w:lvl xmlns:w="http://schemas.openxmlformats.org/wordprocessingml/2006/main" w:ilvl="1">
-      <w:start w:val="1"/>
-      <w:numFmt w:val="bullet"/>
-      <w:lvlText w:val="o"/>
-      <w:lvlJc w:val="left"/>
-      <w:pPr>
-        <w:ind w:left="1080" w:hanging="360"/>
-      </w:pPr>
-      <w:rPr>
-        <w:rFonts w:hint="default" w:ascii="Courier New" w:hAnsi="Courier New"/>
-      </w:rPr>
-    </w:lvl>
-    <w:lvl xmlns:w="http://schemas.openxmlformats.org/wordprocessingml/2006/main" w:ilvl="2">
-      <w:start w:val="1"/>
-      <w:numFmt w:val="bullet"/>
-      <w:lvlText w:val=""/>
-      <w:lvlJc w:val="left"/>
-      <w:pPr>
-        <w:ind w:left="1800" w:hanging="360"/>
-      </w:pPr>
-      <w:rPr>
-        <w:rFonts w:hint="default" w:ascii="Wingdings" w:hAnsi="Wingdings"/>
-      </w:rPr>
-    </w:lvl>
-    <w:lvl xmlns:w="http://schemas.openxmlformats.org/wordprocessingml/2006/main" w:ilvl="3">
-      <w:start w:val="1"/>
-      <w:numFmt w:val="bullet"/>
-      <w:lvlText w:val=""/>
-      <w:lvlJc w:val="left"/>
-      <w:pPr>
-        <w:ind w:left="2520" w:hanging="360"/>
-      </w:pPr>
-      <w:rPr>
-        <w:rFonts w:hint="default" w:ascii="Symbol" w:hAnsi="Symbol"/>
-      </w:rPr>
-    </w:lvl>
-    <w:lvl xmlns:w="http://schemas.openxmlformats.org/wordprocessingml/2006/main" w:ilvl="4">
-      <w:start w:val="1"/>
-      <w:numFmt w:val="bullet"/>
-      <w:lvlText w:val="o"/>
-      <w:lvlJc w:val="left"/>
-      <w:pPr>
-        <w:ind w:left="3240" w:hanging="360"/>
-      </w:pPr>
-      <w:rPr>
-        <w:rFonts w:hint="default" w:ascii="Courier New" w:hAnsi="Courier New"/>
-      </w:rPr>
-    </w:lvl>
-    <w:lvl xmlns:w="http://schemas.openxmlformats.org/wordprocessingml/2006/main" w:ilvl="5">
-      <w:start w:val="1"/>
-      <w:numFmt w:val="bullet"/>
-      <w:lvlText w:val=""/>
-      <w:lvlJc w:val="left"/>
-      <w:pPr>
-        <w:ind w:left="3960" w:hanging="360"/>
-      </w:pPr>
-      <w:rPr>
-        <w:rFonts w:hint="default" w:ascii="Wingdings" w:hAnsi="Wingdings"/>
-      </w:rPr>
-    </w:lvl>
-    <w:lvl xmlns:w="http://schemas.openxmlformats.org/wordprocessingml/2006/main" w:ilvl="6">
-      <w:start w:val="1"/>
-      <w:numFmt w:val="bullet"/>
-      <w:lvlText w:val=""/>
-      <w:lvlJc w:val="left"/>
-      <w:pPr>
-        <w:ind w:left="4680" w:hanging="360"/>
-      </w:pPr>
-      <w:rPr>
-        <w:rFonts w:hint="default" w:ascii="Symbol" w:hAnsi="Symbol"/>
-      </w:rPr>
-    </w:lvl>
-    <w:lvl xmlns:w="http://schemas.openxmlformats.org/wordprocessingml/2006/main" w:ilvl="7">
-      <w:start w:val="1"/>
-      <w:numFmt w:val="bullet"/>
-      <w:lvlText w:val="o"/>
-      <w:lvlJc w:val="left"/>
-      <w:pPr>
-        <w:ind w:left="5400" w:hanging="360"/>
-      </w:pPr>
-      <w:rPr>
-        <w:rFonts w:hint="default" w:ascii="Courier New" w:hAnsi="Courier New"/>
-      </w:rPr>
-    </w:lvl>
-    <w:lvl xmlns:w="http://schemas.openxmlformats.org/wordprocessingml/2006/main" w:ilvl="8">
-      <w:start w:val="1"/>
-      <w:numFmt w:val="bullet"/>
-      <w:lvlText w:val=""/>
-      <w:lvlJc w:val="left"/>
-      <w:pPr>
-        <w:ind w:left="6120" w:hanging="360"/>
-      </w:pPr>
-      <w:rPr>
-        <w:rFonts w:hint="default" w:ascii="Wingdings" w:hAnsi="Wingdings"/>
-      </w:rPr>
-    </w:lvl>
-  </w:abstractNum>
+<w:numbering xmlns:wpc="http://schemas.microsoft.com/office/word/2010/wordprocessingCanvas" xmlns:cx="http://schemas.microsoft.com/office/drawing/2014/chartex" xmlns:cx1="http://schemas.microsoft.com/office/drawing/2015/9/8/chartex" xmlns:cx2="http://schemas.microsoft.com/office/drawing/2015/10/21/chartex" xmlns:cx3="http://schemas.microsoft.com/office/drawing/2016/5/9/chartex" xmlns:cx4="http://schemas.microsoft.com/office/drawing/2016/5/10/chartex" xmlns:cx5="http://schemas.microsoft.com/office/drawing/2016/5/11/chartex" xmlns:cx6="http://schemas.microsoft.com/office/drawing/2016/5/12/chartex" xmlns:cx7="http://schemas.microsoft.com/office/drawing/2016/5/13/chartex" xmlns:cx8="http://schemas.microsoft.com/office/drawing/2016/5/14/chartex" xmlns:mc="http://schemas.openxmlformats.org/markup-compatibility/2006" xmlns:aink="http://schemas.microsoft.com/office/drawing/2016/ink" xmlns:am3d="http://schemas.microsoft.com/office/drawing/2017/model3d" xmlns:o="urn:schemas-microsoft-com:office:office" xmlns:oel="http://schemas.microsoft.com/office/2019/extlst" xmlns:r="http://schemas.openxmlformats.org/officeDocument/2006/relationships" xmlns:m="http://schemas.openxmlformats.org/officeDocument/2006/math" xmlns:v="urn:schemas-microsoft-com:vml" xmlns:wp14="http://schemas.microsoft.com/office/word/2010/wordprocessingDrawing" xmlns:wp="http://schemas.openxmlformats.org/drawingml/2006/wordprocessingDrawing" xmlns:w10="urn:schemas-microsoft-com:office:word" xmlns:w="http://schemas.openxmlformats.org/wordprocessingml/2006/main" xmlns:w14="http://schemas.microsoft.com/office/word/2010/wordml" xmlns:w15="http://schemas.microsoft.com/office/word/2012/wordml" xmlns:w16cex="http://schemas.microsoft.com/office/word/2018/wordml/cex" xmlns:w16cid="http://schemas.microsoft.com/office/word/2016/wordml/cid" xmlns:w16="http://schemas.microsoft.com/office/word/2018/wordml" xmlns:w16sdtdh="http://schemas.microsoft.com/office/word/2020/wordml/sdtdatahash" xmlns:w16se="http://schemas.microsoft.com/office/word/2015/wordml/symex" xmlns:wpg="http://schemas.microsoft.com/office/word/2010/wordprocessingGroup" xmlns:wpi="http://schemas.microsoft.com/office/word/2010/wordprocessingInk" xmlns:wne="http://schemas.microsoft.com/office/word/2006/wordml" xmlns:wps="http://schemas.microsoft.com/office/word/2010/wordprocessingShape" mc:Ignorable="w14 w15 w16se w16cid w16 w16cex w16sdtdh wp14">
   <w:abstractNum w:abstractNumId="0" w15:restartNumberingAfterBreak="0">
     <w:nsid w:val="0F55626F"/>
     <w:multiLevelType w:val="hybridMultilevel"/>
@@ -4132,7 +4093,7 @@
         <w:ind w:left="720" w:hanging="360"/>
       </w:pPr>
       <w:rPr>
-        <w:rFonts w:hint="default" w:ascii="Symbol" w:hAnsi="Symbol"/>
+        <w:rFonts w:ascii="Symbol" w:hAnsi="Symbol" w:hint="default"/>
       </w:rPr>
     </w:lvl>
     <w:lvl w:ilvl="1" w:tplc="464A0BE0">
@@ -4144,7 +4105,7 @@
         <w:ind w:left="1440" w:hanging="360"/>
       </w:pPr>
       <w:rPr>
-        <w:rFonts w:hint="default" w:ascii="Courier New" w:hAnsi="Courier New"/>
+        <w:rFonts w:ascii="Courier New" w:hAnsi="Courier New" w:hint="default"/>
       </w:rPr>
     </w:lvl>
     <w:lvl w:ilvl="2" w:tplc="0764CC8A">
@@ -4156,7 +4117,7 @@
         <w:ind w:left="2160" w:hanging="360"/>
       </w:pPr>
       <w:rPr>
-        <w:rFonts w:hint="default" w:ascii="Wingdings" w:hAnsi="Wingdings"/>
+        <w:rFonts w:ascii="Wingdings" w:hAnsi="Wingdings" w:hint="default"/>
       </w:rPr>
     </w:lvl>
     <w:lvl w:ilvl="3" w:tplc="7B328B4C">
@@ -4168,7 +4129,7 @@
         <w:ind w:left="2880" w:hanging="360"/>
       </w:pPr>
       <w:rPr>
-        <w:rFonts w:hint="default" w:ascii="Symbol" w:hAnsi="Symbol"/>
+        <w:rFonts w:ascii="Symbol" w:hAnsi="Symbol" w:hint="default"/>
       </w:rPr>
     </w:lvl>
     <w:lvl w:ilvl="4" w:tplc="4A589480">
@@ -4180,7 +4141,7 @@
         <w:ind w:left="3600" w:hanging="360"/>
       </w:pPr>
       <w:rPr>
-        <w:rFonts w:hint="default" w:ascii="Courier New" w:hAnsi="Courier New"/>
+        <w:rFonts w:ascii="Courier New" w:hAnsi="Courier New" w:hint="default"/>
       </w:rPr>
     </w:lvl>
     <w:lvl w:ilvl="5" w:tplc="63B0E310">
@@ -4192,7 +4153,7 @@
         <w:ind w:left="4320" w:hanging="360"/>
       </w:pPr>
       <w:rPr>
-        <w:rFonts w:hint="default" w:ascii="Wingdings" w:hAnsi="Wingdings"/>
+        <w:rFonts w:ascii="Wingdings" w:hAnsi="Wingdings" w:hint="default"/>
       </w:rPr>
     </w:lvl>
     <w:lvl w:ilvl="6" w:tplc="A0D6D9D2">
@@ -4204,7 +4165,7 @@
         <w:ind w:left="5040" w:hanging="360"/>
       </w:pPr>
       <w:rPr>
-        <w:rFonts w:hint="default" w:ascii="Symbol" w:hAnsi="Symbol"/>
+        <w:rFonts w:ascii="Symbol" w:hAnsi="Symbol" w:hint="default"/>
       </w:rPr>
     </w:lvl>
     <w:lvl w:ilvl="7" w:tplc="E2C8B5CA">
@@ -4216,7 +4177,7 @@
         <w:ind w:left="5760" w:hanging="360"/>
       </w:pPr>
       <w:rPr>
-        <w:rFonts w:hint="default" w:ascii="Courier New" w:hAnsi="Courier New"/>
+        <w:rFonts w:ascii="Courier New" w:hAnsi="Courier New" w:hint="default"/>
       </w:rPr>
     </w:lvl>
     <w:lvl w:ilvl="8" w:tplc="80362206">
@@ -4228,7 +4189,7 @@
         <w:ind w:left="6480" w:hanging="360"/>
       </w:pPr>
       <w:rPr>
-        <w:rFonts w:hint="default" w:ascii="Wingdings" w:hAnsi="Wingdings"/>
+        <w:rFonts w:ascii="Wingdings" w:hAnsi="Wingdings" w:hint="default"/>
       </w:rPr>
     </w:lvl>
   </w:abstractNum>
@@ -4245,7 +4206,7 @@
         <w:ind w:left="720" w:hanging="360"/>
       </w:pPr>
       <w:rPr>
-        <w:rFonts w:hint="default" w:ascii="Symbol" w:hAnsi="Symbol"/>
+        <w:rFonts w:ascii="Symbol" w:hAnsi="Symbol" w:hint="default"/>
       </w:rPr>
     </w:lvl>
     <w:lvl w:ilvl="1" w:tplc="761800C8">
@@ -4257,7 +4218,7 @@
         <w:ind w:left="1440" w:hanging="360"/>
       </w:pPr>
       <w:rPr>
-        <w:rFonts w:hint="default" w:ascii="Courier New" w:hAnsi="Courier New"/>
+        <w:rFonts w:ascii="Courier New" w:hAnsi="Courier New" w:hint="default"/>
       </w:rPr>
     </w:lvl>
     <w:lvl w:ilvl="2" w:tplc="523AF79C">
@@ -4269,7 +4230,7 @@
         <w:ind w:left="2160" w:hanging="360"/>
       </w:pPr>
       <w:rPr>
-        <w:rFonts w:hint="default" w:ascii="Wingdings" w:hAnsi="Wingdings"/>
+        <w:rFonts w:ascii="Wingdings" w:hAnsi="Wingdings" w:hint="default"/>
       </w:rPr>
     </w:lvl>
     <w:lvl w:ilvl="3" w:tplc="C5922410">
@@ -4281,7 +4242,7 @@
         <w:ind w:left="2880" w:hanging="360"/>
       </w:pPr>
       <w:rPr>
-        <w:rFonts w:hint="default" w:ascii="Symbol" w:hAnsi="Symbol"/>
+        <w:rFonts w:ascii="Symbol" w:hAnsi="Symbol" w:hint="default"/>
       </w:rPr>
     </w:lvl>
     <w:lvl w:ilvl="4" w:tplc="CC84655E">
@@ -4293,7 +4254,7 @@
         <w:ind w:left="3600" w:hanging="360"/>
       </w:pPr>
       <w:rPr>
-        <w:rFonts w:hint="default" w:ascii="Courier New" w:hAnsi="Courier New"/>
+        <w:rFonts w:ascii="Courier New" w:hAnsi="Courier New" w:hint="default"/>
       </w:rPr>
     </w:lvl>
     <w:lvl w:ilvl="5" w:tplc="1DD60D10">
@@ -4305,7 +4266,7 @@
         <w:ind w:left="4320" w:hanging="360"/>
       </w:pPr>
       <w:rPr>
-        <w:rFonts w:hint="default" w:ascii="Wingdings" w:hAnsi="Wingdings"/>
+        <w:rFonts w:ascii="Wingdings" w:hAnsi="Wingdings" w:hint="default"/>
       </w:rPr>
     </w:lvl>
     <w:lvl w:ilvl="6" w:tplc="689C8120">
@@ -4317,7 +4278,7 @@
         <w:ind w:left="5040" w:hanging="360"/>
       </w:pPr>
       <w:rPr>
-        <w:rFonts w:hint="default" w:ascii="Symbol" w:hAnsi="Symbol"/>
+        <w:rFonts w:ascii="Symbol" w:hAnsi="Symbol" w:hint="default"/>
       </w:rPr>
     </w:lvl>
     <w:lvl w:ilvl="7" w:tplc="50541E46">
@@ -4329,7 +4290,7 @@
         <w:ind w:left="5760" w:hanging="360"/>
       </w:pPr>
       <w:rPr>
-        <w:rFonts w:hint="default" w:ascii="Courier New" w:hAnsi="Courier New"/>
+        <w:rFonts w:ascii="Courier New" w:hAnsi="Courier New" w:hint="default"/>
       </w:rPr>
     </w:lvl>
     <w:lvl w:ilvl="8" w:tplc="EB12A898">
@@ -4341,7 +4302,7 @@
         <w:ind w:left="6480" w:hanging="360"/>
       </w:pPr>
       <w:rPr>
-        <w:rFonts w:hint="default" w:ascii="Wingdings" w:hAnsi="Wingdings"/>
+        <w:rFonts w:ascii="Wingdings" w:hAnsi="Wingdings" w:hint="default"/>
       </w:rPr>
     </w:lvl>
   </w:abstractNum>
@@ -4358,7 +4319,7 @@
         <w:ind w:left="720" w:hanging="360"/>
       </w:pPr>
       <w:rPr>
-        <w:rFonts w:hint="default" w:ascii="Symbol" w:hAnsi="Symbol"/>
+        <w:rFonts w:ascii="Symbol" w:hAnsi="Symbol" w:hint="default"/>
       </w:rPr>
     </w:lvl>
     <w:lvl w:ilvl="1" w:tplc="4890451E">
@@ -4370,7 +4331,7 @@
         <w:ind w:left="1440" w:hanging="360"/>
       </w:pPr>
       <w:rPr>
-        <w:rFonts w:hint="default" w:ascii="Courier New" w:hAnsi="Courier New"/>
+        <w:rFonts w:ascii="Courier New" w:hAnsi="Courier New" w:hint="default"/>
       </w:rPr>
     </w:lvl>
     <w:lvl w:ilvl="2" w:tplc="DCD0C780">
@@ -4382,7 +4343,7 @@
         <w:ind w:left="2160" w:hanging="360"/>
       </w:pPr>
       <w:rPr>
-        <w:rFonts w:hint="default" w:ascii="Wingdings" w:hAnsi="Wingdings"/>
+        <w:rFonts w:ascii="Wingdings" w:hAnsi="Wingdings" w:hint="default"/>
       </w:rPr>
     </w:lvl>
     <w:lvl w:ilvl="3" w:tplc="F9AE3ED0">
@@ -4394,7 +4355,7 @@
         <w:ind w:left="2880" w:hanging="360"/>
       </w:pPr>
       <w:rPr>
-        <w:rFonts w:hint="default" w:ascii="Symbol" w:hAnsi="Symbol"/>
+        <w:rFonts w:ascii="Symbol" w:hAnsi="Symbol" w:hint="default"/>
       </w:rPr>
     </w:lvl>
     <w:lvl w:ilvl="4" w:tplc="01547592">
@@ -4406,7 +4367,7 @@
         <w:ind w:left="3600" w:hanging="360"/>
       </w:pPr>
       <w:rPr>
-        <w:rFonts w:hint="default" w:ascii="Courier New" w:hAnsi="Courier New"/>
+        <w:rFonts w:ascii="Courier New" w:hAnsi="Courier New" w:hint="default"/>
       </w:rPr>
     </w:lvl>
     <w:lvl w:ilvl="5" w:tplc="E5964AA0">
@@ -4418,7 +4379,7 @@
         <w:ind w:left="4320" w:hanging="360"/>
       </w:pPr>
       <w:rPr>
-        <w:rFonts w:hint="default" w:ascii="Wingdings" w:hAnsi="Wingdings"/>
+        <w:rFonts w:ascii="Wingdings" w:hAnsi="Wingdings" w:hint="default"/>
       </w:rPr>
     </w:lvl>
     <w:lvl w:ilvl="6" w:tplc="725E2322">
@@ -4430,7 +4391,7 @@
         <w:ind w:left="5040" w:hanging="360"/>
       </w:pPr>
       <w:rPr>
-        <w:rFonts w:hint="default" w:ascii="Symbol" w:hAnsi="Symbol"/>
+        <w:rFonts w:ascii="Symbol" w:hAnsi="Symbol" w:hint="default"/>
       </w:rPr>
     </w:lvl>
     <w:lvl w:ilvl="7" w:tplc="43FC6E24">
@@ -4442,7 +4403,7 @@
         <w:ind w:left="5760" w:hanging="360"/>
       </w:pPr>
       <w:rPr>
-        <w:rFonts w:hint="default" w:ascii="Courier New" w:hAnsi="Courier New"/>
+        <w:rFonts w:ascii="Courier New" w:hAnsi="Courier New" w:hint="default"/>
       </w:rPr>
     </w:lvl>
     <w:lvl w:ilvl="8" w:tplc="BDE45E4A">
@@ -4454,11 +4415,124 @@
         <w:ind w:left="6480" w:hanging="360"/>
       </w:pPr>
       <w:rPr>
-        <w:rFonts w:hint="default" w:ascii="Wingdings" w:hAnsi="Wingdings"/>
+        <w:rFonts w:ascii="Wingdings" w:hAnsi="Wingdings" w:hint="default"/>
       </w:rPr>
     </w:lvl>
   </w:abstractNum>
   <w:abstractNum w:abstractNumId="3" w15:restartNumberingAfterBreak="0">
+    <w:nsid w:val="2A8C7C57"/>
+    <w:multiLevelType w:val="hybridMultilevel"/>
+    <w:tmpl w:val="E342EBC6"/>
+    <w:lvl w:ilvl="0" w:tplc="A80A07DC">
+      <w:start w:val="1"/>
+      <w:numFmt w:val="bullet"/>
+      <w:lvlText w:val=""/>
+      <w:lvlJc w:val="left"/>
+      <w:pPr>
+        <w:ind w:left="360" w:hanging="360"/>
+      </w:pPr>
+      <w:rPr>
+        <w:rFonts w:ascii="Symbol" w:hAnsi="Symbol" w:hint="default"/>
+      </w:rPr>
+    </w:lvl>
+    <w:lvl w:ilvl="1" w:tplc="01B4B1A4">
+      <w:start w:val="1"/>
+      <w:numFmt w:val="bullet"/>
+      <w:lvlText w:val="o"/>
+      <w:lvlJc w:val="left"/>
+      <w:pPr>
+        <w:ind w:left="1080" w:hanging="360"/>
+      </w:pPr>
+      <w:rPr>
+        <w:rFonts w:ascii="Courier New" w:hAnsi="Courier New" w:hint="default"/>
+      </w:rPr>
+    </w:lvl>
+    <w:lvl w:ilvl="2" w:tplc="74183826">
+      <w:start w:val="1"/>
+      <w:numFmt w:val="bullet"/>
+      <w:lvlText w:val=""/>
+      <w:lvlJc w:val="left"/>
+      <w:pPr>
+        <w:ind w:left="1800" w:hanging="360"/>
+      </w:pPr>
+      <w:rPr>
+        <w:rFonts w:ascii="Wingdings" w:hAnsi="Wingdings" w:hint="default"/>
+      </w:rPr>
+    </w:lvl>
+    <w:lvl w:ilvl="3" w:tplc="6608E23A">
+      <w:start w:val="1"/>
+      <w:numFmt w:val="bullet"/>
+      <w:lvlText w:val=""/>
+      <w:lvlJc w:val="left"/>
+      <w:pPr>
+        <w:ind w:left="2520" w:hanging="360"/>
+      </w:pPr>
+      <w:rPr>
+        <w:rFonts w:ascii="Symbol" w:hAnsi="Symbol" w:hint="default"/>
+      </w:rPr>
+    </w:lvl>
+    <w:lvl w:ilvl="4" w:tplc="7B6EBB6A">
+      <w:start w:val="1"/>
+      <w:numFmt w:val="bullet"/>
+      <w:lvlText w:val="o"/>
+      <w:lvlJc w:val="left"/>
+      <w:pPr>
+        <w:ind w:left="3240" w:hanging="360"/>
+      </w:pPr>
+      <w:rPr>
+        <w:rFonts w:ascii="Courier New" w:hAnsi="Courier New" w:hint="default"/>
+      </w:rPr>
+    </w:lvl>
+    <w:lvl w:ilvl="5" w:tplc="7922B0A2">
+      <w:start w:val="1"/>
+      <w:numFmt w:val="bullet"/>
+      <w:lvlText w:val=""/>
+      <w:lvlJc w:val="left"/>
+      <w:pPr>
+        <w:ind w:left="3960" w:hanging="360"/>
+      </w:pPr>
+      <w:rPr>
+        <w:rFonts w:ascii="Wingdings" w:hAnsi="Wingdings" w:hint="default"/>
+      </w:rPr>
+    </w:lvl>
+    <w:lvl w:ilvl="6" w:tplc="ADAE9EC2">
+      <w:start w:val="1"/>
+      <w:numFmt w:val="bullet"/>
+      <w:lvlText w:val=""/>
+      <w:lvlJc w:val="left"/>
+      <w:pPr>
+        <w:ind w:left="4680" w:hanging="360"/>
+      </w:pPr>
+      <w:rPr>
+        <w:rFonts w:ascii="Symbol" w:hAnsi="Symbol" w:hint="default"/>
+      </w:rPr>
+    </w:lvl>
+    <w:lvl w:ilvl="7" w:tplc="ED42BEF4">
+      <w:start w:val="1"/>
+      <w:numFmt w:val="bullet"/>
+      <w:lvlText w:val="o"/>
+      <w:lvlJc w:val="left"/>
+      <w:pPr>
+        <w:ind w:left="5400" w:hanging="360"/>
+      </w:pPr>
+      <w:rPr>
+        <w:rFonts w:ascii="Courier New" w:hAnsi="Courier New" w:hint="default"/>
+      </w:rPr>
+    </w:lvl>
+    <w:lvl w:ilvl="8" w:tplc="3A82F702">
+      <w:start w:val="1"/>
+      <w:numFmt w:val="bullet"/>
+      <w:lvlText w:val=""/>
+      <w:lvlJc w:val="left"/>
+      <w:pPr>
+        <w:ind w:left="6120" w:hanging="360"/>
+      </w:pPr>
+      <w:rPr>
+        <w:rFonts w:ascii="Wingdings" w:hAnsi="Wingdings" w:hint="default"/>
+      </w:rPr>
+    </w:lvl>
+  </w:abstractNum>
+  <w:abstractNum w:abstractNumId="4" w15:restartNumberingAfterBreak="0">
     <w:nsid w:val="3FCA609F"/>
     <w:multiLevelType w:val="hybridMultilevel"/>
     <w:tmpl w:val="F998E7D6"/>
@@ -4471,7 +4545,7 @@
         <w:ind w:left="720" w:hanging="360"/>
       </w:pPr>
       <w:rPr>
-        <w:rFonts w:hint="default" w:ascii="Symbol" w:hAnsi="Symbol"/>
+        <w:rFonts w:ascii="Symbol" w:hAnsi="Symbol" w:hint="default"/>
       </w:rPr>
     </w:lvl>
     <w:lvl w:ilvl="1" w:tplc="5D5AA812">
@@ -4483,7 +4557,7 @@
         <w:ind w:left="1440" w:hanging="360"/>
       </w:pPr>
       <w:rPr>
-        <w:rFonts w:hint="default" w:ascii="Courier New" w:hAnsi="Courier New"/>
+        <w:rFonts w:ascii="Courier New" w:hAnsi="Courier New" w:hint="default"/>
       </w:rPr>
     </w:lvl>
     <w:lvl w:ilvl="2" w:tplc="4D7035EA">
@@ -4495,7 +4569,7 @@
         <w:ind w:left="2160" w:hanging="360"/>
       </w:pPr>
       <w:rPr>
-        <w:rFonts w:hint="default" w:ascii="Wingdings" w:hAnsi="Wingdings"/>
+        <w:rFonts w:ascii="Wingdings" w:hAnsi="Wingdings" w:hint="default"/>
       </w:rPr>
     </w:lvl>
     <w:lvl w:ilvl="3" w:tplc="D25C9C34">
@@ -4507,7 +4581,7 @@
         <w:ind w:left="2880" w:hanging="360"/>
       </w:pPr>
       <w:rPr>
-        <w:rFonts w:hint="default" w:ascii="Symbol" w:hAnsi="Symbol"/>
+        <w:rFonts w:ascii="Symbol" w:hAnsi="Symbol" w:hint="default"/>
       </w:rPr>
     </w:lvl>
     <w:lvl w:ilvl="4" w:tplc="E7F06B04">
@@ -4519,7 +4593,7 @@
         <w:ind w:left="3600" w:hanging="360"/>
       </w:pPr>
       <w:rPr>
-        <w:rFonts w:hint="default" w:ascii="Courier New" w:hAnsi="Courier New"/>
+        <w:rFonts w:ascii="Courier New" w:hAnsi="Courier New" w:hint="default"/>
       </w:rPr>
     </w:lvl>
     <w:lvl w:ilvl="5" w:tplc="E77C2A9A">
@@ -4531,7 +4605,7 @@
         <w:ind w:left="4320" w:hanging="360"/>
       </w:pPr>
       <w:rPr>
-        <w:rFonts w:hint="default" w:ascii="Wingdings" w:hAnsi="Wingdings"/>
+        <w:rFonts w:ascii="Wingdings" w:hAnsi="Wingdings" w:hint="default"/>
       </w:rPr>
     </w:lvl>
     <w:lvl w:ilvl="6" w:tplc="D242C1D6">
@@ -4543,7 +4617,7 @@
         <w:ind w:left="5040" w:hanging="360"/>
       </w:pPr>
       <w:rPr>
-        <w:rFonts w:hint="default" w:ascii="Symbol" w:hAnsi="Symbol"/>
+        <w:rFonts w:ascii="Symbol" w:hAnsi="Symbol" w:hint="default"/>
       </w:rPr>
     </w:lvl>
     <w:lvl w:ilvl="7" w:tplc="B05065EE">
@@ -4555,7 +4629,7 @@
         <w:ind w:left="5760" w:hanging="360"/>
       </w:pPr>
       <w:rPr>
-        <w:rFonts w:hint="default" w:ascii="Courier New" w:hAnsi="Courier New"/>
+        <w:rFonts w:ascii="Courier New" w:hAnsi="Courier New" w:hint="default"/>
       </w:rPr>
     </w:lvl>
     <w:lvl w:ilvl="8" w:tplc="CACC9156">
@@ -4567,11 +4641,11 @@
         <w:ind w:left="6480" w:hanging="360"/>
       </w:pPr>
       <w:rPr>
-        <w:rFonts w:hint="default" w:ascii="Wingdings" w:hAnsi="Wingdings"/>
+        <w:rFonts w:ascii="Wingdings" w:hAnsi="Wingdings" w:hint="default"/>
       </w:rPr>
     </w:lvl>
   </w:abstractNum>
-  <w:abstractNum w:abstractNumId="4" w15:restartNumberingAfterBreak="0">
+  <w:abstractNum w:abstractNumId="5" w15:restartNumberingAfterBreak="0">
     <w:nsid w:val="44FB1DB8"/>
     <w:multiLevelType w:val="hybridMultilevel"/>
     <w:tmpl w:val="85B023C4"/>
@@ -4584,7 +4658,7 @@
         <w:ind w:left="1080" w:hanging="360"/>
       </w:pPr>
       <w:rPr>
-        <w:rFonts w:hint="default" w:ascii="Symbol" w:hAnsi="Symbol"/>
+        <w:rFonts w:ascii="Symbol" w:hAnsi="Symbol" w:hint="default"/>
       </w:rPr>
     </w:lvl>
     <w:lvl w:ilvl="1" w:tplc="04150003" w:tentative="1">
@@ -4596,7 +4670,7 @@
         <w:ind w:left="1800" w:hanging="360"/>
       </w:pPr>
       <w:rPr>
-        <w:rFonts w:hint="default" w:ascii="Courier New" w:hAnsi="Courier New" w:cs="Courier New"/>
+        <w:rFonts w:ascii="Courier New" w:hAnsi="Courier New" w:cs="Courier New" w:hint="default"/>
       </w:rPr>
     </w:lvl>
     <w:lvl w:ilvl="2" w:tplc="04150005" w:tentative="1">
@@ -4608,7 +4682,7 @@
         <w:ind w:left="2520" w:hanging="360"/>
       </w:pPr>
       <w:rPr>
-        <w:rFonts w:hint="default" w:ascii="Wingdings" w:hAnsi="Wingdings"/>
+        <w:rFonts w:ascii="Wingdings" w:hAnsi="Wingdings" w:hint="default"/>
       </w:rPr>
     </w:lvl>
     <w:lvl w:ilvl="3" w:tplc="04150001" w:tentative="1">
@@ -4620,7 +4694,7 @@
         <w:ind w:left="3240" w:hanging="360"/>
       </w:pPr>
       <w:rPr>
-        <w:rFonts w:hint="default" w:ascii="Symbol" w:hAnsi="Symbol"/>
+        <w:rFonts w:ascii="Symbol" w:hAnsi="Symbol" w:hint="default"/>
       </w:rPr>
     </w:lvl>
     <w:lvl w:ilvl="4" w:tplc="04150003" w:tentative="1">
@@ -4632,7 +4706,7 @@
         <w:ind w:left="3960" w:hanging="360"/>
       </w:pPr>
       <w:rPr>
-        <w:rFonts w:hint="default" w:ascii="Courier New" w:hAnsi="Courier New" w:cs="Courier New"/>
+        <w:rFonts w:ascii="Courier New" w:hAnsi="Courier New" w:cs="Courier New" w:hint="default"/>
       </w:rPr>
     </w:lvl>
     <w:lvl w:ilvl="5" w:tplc="04150005" w:tentative="1">
@@ -4644,7 +4718,7 @@
         <w:ind w:left="4680" w:hanging="360"/>
       </w:pPr>
       <w:rPr>
-        <w:rFonts w:hint="default" w:ascii="Wingdings" w:hAnsi="Wingdings"/>
+        <w:rFonts w:ascii="Wingdings" w:hAnsi="Wingdings" w:hint="default"/>
       </w:rPr>
     </w:lvl>
     <w:lvl w:ilvl="6" w:tplc="04150001" w:tentative="1">
@@ -4656,7 +4730,7 @@
         <w:ind w:left="5400" w:hanging="360"/>
       </w:pPr>
       <w:rPr>
-        <w:rFonts w:hint="default" w:ascii="Symbol" w:hAnsi="Symbol"/>
+        <w:rFonts w:ascii="Symbol" w:hAnsi="Symbol" w:hint="default"/>
       </w:rPr>
     </w:lvl>
     <w:lvl w:ilvl="7" w:tplc="04150003" w:tentative="1">
@@ -4668,7 +4742,7 @@
         <w:ind w:left="6120" w:hanging="360"/>
       </w:pPr>
       <w:rPr>
-        <w:rFonts w:hint="default" w:ascii="Courier New" w:hAnsi="Courier New" w:cs="Courier New"/>
+        <w:rFonts w:ascii="Courier New" w:hAnsi="Courier New" w:cs="Courier New" w:hint="default"/>
       </w:rPr>
     </w:lvl>
     <w:lvl w:ilvl="8" w:tplc="04150005" w:tentative="1">
@@ -4680,11 +4754,11 @@
         <w:ind w:left="6840" w:hanging="360"/>
       </w:pPr>
       <w:rPr>
-        <w:rFonts w:hint="default" w:ascii="Wingdings" w:hAnsi="Wingdings"/>
+        <w:rFonts w:ascii="Wingdings" w:hAnsi="Wingdings" w:hint="default"/>
       </w:rPr>
     </w:lvl>
   </w:abstractNum>
-  <w:abstractNum w:abstractNumId="5" w15:restartNumberingAfterBreak="0">
+  <w:abstractNum w:abstractNumId="6" w15:restartNumberingAfterBreak="0">
     <w:nsid w:val="50BB6C79"/>
     <w:multiLevelType w:val="hybridMultilevel"/>
     <w:tmpl w:val="6D8CF254"/>
@@ -4770,7 +4844,120 @@
       </w:pPr>
     </w:lvl>
   </w:abstractNum>
-  <w:abstractNum w:abstractNumId="6" w15:restartNumberingAfterBreak="0">
+  <w:abstractNum w:abstractNumId="7" w15:restartNumberingAfterBreak="0">
+    <w:nsid w:val="549A5C6F"/>
+    <w:multiLevelType w:val="hybridMultilevel"/>
+    <w:tmpl w:val="A906E60E"/>
+    <w:lvl w:ilvl="0" w:tplc="67A0CBF0">
+      <w:start w:val="1"/>
+      <w:numFmt w:val="bullet"/>
+      <w:lvlText w:val="-"/>
+      <w:lvlJc w:val="left"/>
+      <w:pPr>
+        <w:ind w:left="360" w:hanging="360"/>
+      </w:pPr>
+      <w:rPr>
+        <w:rFonts w:ascii="Calibri" w:hAnsi="Calibri" w:hint="default"/>
+      </w:rPr>
+    </w:lvl>
+    <w:lvl w:ilvl="1" w:tplc="4C92CF3A">
+      <w:start w:val="1"/>
+      <w:numFmt w:val="bullet"/>
+      <w:lvlText w:val="o"/>
+      <w:lvlJc w:val="left"/>
+      <w:pPr>
+        <w:ind w:left="1080" w:hanging="360"/>
+      </w:pPr>
+      <w:rPr>
+        <w:rFonts w:ascii="Courier New" w:hAnsi="Courier New" w:hint="default"/>
+      </w:rPr>
+    </w:lvl>
+    <w:lvl w:ilvl="2" w:tplc="624216E4">
+      <w:start w:val="1"/>
+      <w:numFmt w:val="bullet"/>
+      <w:lvlText w:val=""/>
+      <w:lvlJc w:val="left"/>
+      <w:pPr>
+        <w:ind w:left="1800" w:hanging="360"/>
+      </w:pPr>
+      <w:rPr>
+        <w:rFonts w:ascii="Wingdings" w:hAnsi="Wingdings" w:hint="default"/>
+      </w:rPr>
+    </w:lvl>
+    <w:lvl w:ilvl="3" w:tplc="85C20130">
+      <w:start w:val="1"/>
+      <w:numFmt w:val="bullet"/>
+      <w:lvlText w:val=""/>
+      <w:lvlJc w:val="left"/>
+      <w:pPr>
+        <w:ind w:left="2520" w:hanging="360"/>
+      </w:pPr>
+      <w:rPr>
+        <w:rFonts w:ascii="Symbol" w:hAnsi="Symbol" w:hint="default"/>
+      </w:rPr>
+    </w:lvl>
+    <w:lvl w:ilvl="4" w:tplc="FB08E3BA">
+      <w:start w:val="1"/>
+      <w:numFmt w:val="bullet"/>
+      <w:lvlText w:val="o"/>
+      <w:lvlJc w:val="left"/>
+      <w:pPr>
+        <w:ind w:left="3240" w:hanging="360"/>
+      </w:pPr>
+      <w:rPr>
+        <w:rFonts w:ascii="Courier New" w:hAnsi="Courier New" w:hint="default"/>
+      </w:rPr>
+    </w:lvl>
+    <w:lvl w:ilvl="5" w:tplc="FD38E59E">
+      <w:start w:val="1"/>
+      <w:numFmt w:val="bullet"/>
+      <w:lvlText w:val=""/>
+      <w:lvlJc w:val="left"/>
+      <w:pPr>
+        <w:ind w:left="3960" w:hanging="360"/>
+      </w:pPr>
+      <w:rPr>
+        <w:rFonts w:ascii="Wingdings" w:hAnsi="Wingdings" w:hint="default"/>
+      </w:rPr>
+    </w:lvl>
+    <w:lvl w:ilvl="6" w:tplc="84F8C56A">
+      <w:start w:val="1"/>
+      <w:numFmt w:val="bullet"/>
+      <w:lvlText w:val=""/>
+      <w:lvlJc w:val="left"/>
+      <w:pPr>
+        <w:ind w:left="4680" w:hanging="360"/>
+      </w:pPr>
+      <w:rPr>
+        <w:rFonts w:ascii="Symbol" w:hAnsi="Symbol" w:hint="default"/>
+      </w:rPr>
+    </w:lvl>
+    <w:lvl w:ilvl="7" w:tplc="1410FA4C">
+      <w:start w:val="1"/>
+      <w:numFmt w:val="bullet"/>
+      <w:lvlText w:val="o"/>
+      <w:lvlJc w:val="left"/>
+      <w:pPr>
+        <w:ind w:left="5400" w:hanging="360"/>
+      </w:pPr>
+      <w:rPr>
+        <w:rFonts w:ascii="Courier New" w:hAnsi="Courier New" w:hint="default"/>
+      </w:rPr>
+    </w:lvl>
+    <w:lvl w:ilvl="8" w:tplc="DD687DE6">
+      <w:start w:val="1"/>
+      <w:numFmt w:val="bullet"/>
+      <w:lvlText w:val=""/>
+      <w:lvlJc w:val="left"/>
+      <w:pPr>
+        <w:ind w:left="6120" w:hanging="360"/>
+      </w:pPr>
+      <w:rPr>
+        <w:rFonts w:ascii="Wingdings" w:hAnsi="Wingdings" w:hint="default"/>
+      </w:rPr>
+    </w:lvl>
+  </w:abstractNum>
+  <w:abstractNum w:abstractNumId="8" w15:restartNumberingAfterBreak="0">
     <w:nsid w:val="580D2B08"/>
     <w:multiLevelType w:val="hybridMultilevel"/>
     <w:tmpl w:val="3EF49370"/>
@@ -4783,7 +4970,7 @@
         <w:ind w:left="720" w:hanging="360"/>
       </w:pPr>
       <w:rPr>
-        <w:rFonts w:hint="default" w:ascii="Symbol" w:hAnsi="Symbol"/>
+        <w:rFonts w:ascii="Symbol" w:hAnsi="Symbol" w:hint="default"/>
       </w:rPr>
     </w:lvl>
     <w:lvl w:ilvl="1" w:tplc="8C284414">
@@ -4795,7 +4982,7 @@
         <w:ind w:left="1440" w:hanging="360"/>
       </w:pPr>
       <w:rPr>
-        <w:rFonts w:hint="default" w:ascii="Courier New" w:hAnsi="Courier New"/>
+        <w:rFonts w:ascii="Courier New" w:hAnsi="Courier New" w:hint="default"/>
       </w:rPr>
     </w:lvl>
     <w:lvl w:ilvl="2" w:tplc="2D98951E">
@@ -4807,7 +4994,7 @@
         <w:ind w:left="2160" w:hanging="360"/>
       </w:pPr>
       <w:rPr>
-        <w:rFonts w:hint="default" w:ascii="Wingdings" w:hAnsi="Wingdings"/>
+        <w:rFonts w:ascii="Wingdings" w:hAnsi="Wingdings" w:hint="default"/>
       </w:rPr>
     </w:lvl>
     <w:lvl w:ilvl="3" w:tplc="45DA4290">
@@ -4819,7 +5006,7 @@
         <w:ind w:left="2880" w:hanging="360"/>
       </w:pPr>
       <w:rPr>
-        <w:rFonts w:hint="default" w:ascii="Symbol" w:hAnsi="Symbol"/>
+        <w:rFonts w:ascii="Symbol" w:hAnsi="Symbol" w:hint="default"/>
       </w:rPr>
     </w:lvl>
     <w:lvl w:ilvl="4" w:tplc="062E6FBE">
@@ -4831,7 +5018,7 @@
         <w:ind w:left="3600" w:hanging="360"/>
       </w:pPr>
       <w:rPr>
-        <w:rFonts w:hint="default" w:ascii="Courier New" w:hAnsi="Courier New"/>
+        <w:rFonts w:ascii="Courier New" w:hAnsi="Courier New" w:hint="default"/>
       </w:rPr>
     </w:lvl>
     <w:lvl w:ilvl="5" w:tplc="5CEAFAE4">
@@ -4843,7 +5030,7 @@
         <w:ind w:left="4320" w:hanging="360"/>
       </w:pPr>
       <w:rPr>
-        <w:rFonts w:hint="default" w:ascii="Wingdings" w:hAnsi="Wingdings"/>
+        <w:rFonts w:ascii="Wingdings" w:hAnsi="Wingdings" w:hint="default"/>
       </w:rPr>
     </w:lvl>
     <w:lvl w:ilvl="6" w:tplc="C652CC08">
@@ -4855,7 +5042,7 @@
         <w:ind w:left="5040" w:hanging="360"/>
       </w:pPr>
       <w:rPr>
-        <w:rFonts w:hint="default" w:ascii="Symbol" w:hAnsi="Symbol"/>
+        <w:rFonts w:ascii="Symbol" w:hAnsi="Symbol" w:hint="default"/>
       </w:rPr>
     </w:lvl>
     <w:lvl w:ilvl="7" w:tplc="EDEE46F8">
@@ -4867,7 +5054,7 @@
         <w:ind w:left="5760" w:hanging="360"/>
       </w:pPr>
       <w:rPr>
-        <w:rFonts w:hint="default" w:ascii="Courier New" w:hAnsi="Courier New"/>
+        <w:rFonts w:ascii="Courier New" w:hAnsi="Courier New" w:hint="default"/>
       </w:rPr>
     </w:lvl>
     <w:lvl w:ilvl="8" w:tplc="EB4C6F60">
@@ -4879,11 +5066,124 @@
         <w:ind w:left="6480" w:hanging="360"/>
       </w:pPr>
       <w:rPr>
-        <w:rFonts w:hint="default" w:ascii="Wingdings" w:hAnsi="Wingdings"/>
+        <w:rFonts w:ascii="Wingdings" w:hAnsi="Wingdings" w:hint="default"/>
       </w:rPr>
     </w:lvl>
   </w:abstractNum>
-  <w:abstractNum w:abstractNumId="7" w15:restartNumberingAfterBreak="0">
+  <w:abstractNum w:abstractNumId="9" w15:restartNumberingAfterBreak="0">
+    <w:nsid w:val="6360336B"/>
+    <w:multiLevelType w:val="hybridMultilevel"/>
+    <w:tmpl w:val="8C981EFC"/>
+    <w:lvl w:ilvl="0" w:tplc="2458CFC6">
+      <w:start w:val="1"/>
+      <w:numFmt w:val="bullet"/>
+      <w:lvlText w:val=""/>
+      <w:lvlJc w:val="left"/>
+      <w:pPr>
+        <w:ind w:left="360" w:hanging="360"/>
+      </w:pPr>
+      <w:rPr>
+        <w:rFonts w:ascii="Symbol" w:hAnsi="Symbol" w:hint="default"/>
+      </w:rPr>
+    </w:lvl>
+    <w:lvl w:ilvl="1" w:tplc="7F229C36">
+      <w:start w:val="1"/>
+      <w:numFmt w:val="bullet"/>
+      <w:lvlText w:val="-"/>
+      <w:lvlJc w:val="left"/>
+      <w:pPr>
+        <w:ind w:left="1080" w:hanging="360"/>
+      </w:pPr>
+      <w:rPr>
+        <w:rFonts w:ascii="Calibri" w:hAnsi="Calibri" w:hint="default"/>
+      </w:rPr>
+    </w:lvl>
+    <w:lvl w:ilvl="2" w:tplc="49023E0C">
+      <w:start w:val="1"/>
+      <w:numFmt w:val="bullet"/>
+      <w:lvlText w:val=""/>
+      <w:lvlJc w:val="left"/>
+      <w:pPr>
+        <w:ind w:left="1800" w:hanging="360"/>
+      </w:pPr>
+      <w:rPr>
+        <w:rFonts w:ascii="Wingdings" w:hAnsi="Wingdings" w:hint="default"/>
+      </w:rPr>
+    </w:lvl>
+    <w:lvl w:ilvl="3" w:tplc="E00A747E">
+      <w:start w:val="1"/>
+      <w:numFmt w:val="bullet"/>
+      <w:lvlText w:val=""/>
+      <w:lvlJc w:val="left"/>
+      <w:pPr>
+        <w:ind w:left="2520" w:hanging="360"/>
+      </w:pPr>
+      <w:rPr>
+        <w:rFonts w:ascii="Symbol" w:hAnsi="Symbol" w:hint="default"/>
+      </w:rPr>
+    </w:lvl>
+    <w:lvl w:ilvl="4" w:tplc="717AB664">
+      <w:start w:val="1"/>
+      <w:numFmt w:val="bullet"/>
+      <w:lvlText w:val="o"/>
+      <w:lvlJc w:val="left"/>
+      <w:pPr>
+        <w:ind w:left="3240" w:hanging="360"/>
+      </w:pPr>
+      <w:rPr>
+        <w:rFonts w:ascii="Courier New" w:hAnsi="Courier New" w:hint="default"/>
+      </w:rPr>
+    </w:lvl>
+    <w:lvl w:ilvl="5" w:tplc="910C00C8">
+      <w:start w:val="1"/>
+      <w:numFmt w:val="bullet"/>
+      <w:lvlText w:val=""/>
+      <w:lvlJc w:val="left"/>
+      <w:pPr>
+        <w:ind w:left="3960" w:hanging="360"/>
+      </w:pPr>
+      <w:rPr>
+        <w:rFonts w:ascii="Wingdings" w:hAnsi="Wingdings" w:hint="default"/>
+      </w:rPr>
+    </w:lvl>
+    <w:lvl w:ilvl="6" w:tplc="349C8BB8">
+      <w:start w:val="1"/>
+      <w:numFmt w:val="bullet"/>
+      <w:lvlText w:val=""/>
+      <w:lvlJc w:val="left"/>
+      <w:pPr>
+        <w:ind w:left="4680" w:hanging="360"/>
+      </w:pPr>
+      <w:rPr>
+        <w:rFonts w:ascii="Symbol" w:hAnsi="Symbol" w:hint="default"/>
+      </w:rPr>
+    </w:lvl>
+    <w:lvl w:ilvl="7" w:tplc="A4DAD6BA">
+      <w:start w:val="1"/>
+      <w:numFmt w:val="bullet"/>
+      <w:lvlText w:val="o"/>
+      <w:lvlJc w:val="left"/>
+      <w:pPr>
+        <w:ind w:left="5400" w:hanging="360"/>
+      </w:pPr>
+      <w:rPr>
+        <w:rFonts w:ascii="Courier New" w:hAnsi="Courier New" w:hint="default"/>
+      </w:rPr>
+    </w:lvl>
+    <w:lvl w:ilvl="8" w:tplc="537C335C">
+      <w:start w:val="1"/>
+      <w:numFmt w:val="bullet"/>
+      <w:lvlText w:val=""/>
+      <w:lvlJc w:val="left"/>
+      <w:pPr>
+        <w:ind w:left="6120" w:hanging="360"/>
+      </w:pPr>
+      <w:rPr>
+        <w:rFonts w:ascii="Wingdings" w:hAnsi="Wingdings" w:hint="default"/>
+      </w:rPr>
+    </w:lvl>
+  </w:abstractNum>
+  <w:abstractNum w:abstractNumId="10" w15:restartNumberingAfterBreak="0">
     <w:nsid w:val="63737FCB"/>
     <w:multiLevelType w:val="hybridMultilevel"/>
     <w:tmpl w:val="C2C23808"/>
@@ -4896,7 +5196,7 @@
         <w:ind w:left="720" w:hanging="360"/>
       </w:pPr>
       <w:rPr>
-        <w:rFonts w:hint="default" w:ascii="Symbol" w:hAnsi="Symbol"/>
+        <w:rFonts w:ascii="Symbol" w:hAnsi="Symbol" w:hint="default"/>
       </w:rPr>
     </w:lvl>
     <w:lvl w:ilvl="1" w:tplc="8F227DC6">
@@ -4908,7 +5208,7 @@
         <w:ind w:left="1440" w:hanging="360"/>
       </w:pPr>
       <w:rPr>
-        <w:rFonts w:hint="default" w:ascii="Courier New" w:hAnsi="Courier New"/>
+        <w:rFonts w:ascii="Courier New" w:hAnsi="Courier New" w:hint="default"/>
       </w:rPr>
     </w:lvl>
     <w:lvl w:ilvl="2" w:tplc="79B239D4">
@@ -4920,7 +5220,7 @@
         <w:ind w:left="2160" w:hanging="360"/>
       </w:pPr>
       <w:rPr>
-        <w:rFonts w:hint="default" w:ascii="Wingdings" w:hAnsi="Wingdings"/>
+        <w:rFonts w:ascii="Wingdings" w:hAnsi="Wingdings" w:hint="default"/>
       </w:rPr>
     </w:lvl>
     <w:lvl w:ilvl="3" w:tplc="C61E06B4">
@@ -4932,7 +5232,7 @@
         <w:ind w:left="2880" w:hanging="360"/>
       </w:pPr>
       <w:rPr>
-        <w:rFonts w:hint="default" w:ascii="Symbol" w:hAnsi="Symbol"/>
+        <w:rFonts w:ascii="Symbol" w:hAnsi="Symbol" w:hint="default"/>
       </w:rPr>
     </w:lvl>
     <w:lvl w:ilvl="4" w:tplc="A7AE60FE">
@@ -4944,7 +5244,7 @@
         <w:ind w:left="3600" w:hanging="360"/>
       </w:pPr>
       <w:rPr>
-        <w:rFonts w:hint="default" w:ascii="Courier New" w:hAnsi="Courier New"/>
+        <w:rFonts w:ascii="Courier New" w:hAnsi="Courier New" w:hint="default"/>
       </w:rPr>
     </w:lvl>
     <w:lvl w:ilvl="5" w:tplc="68D8B674">
@@ -4956,7 +5256,7 @@
         <w:ind w:left="4320" w:hanging="360"/>
       </w:pPr>
       <w:rPr>
-        <w:rFonts w:hint="default" w:ascii="Wingdings" w:hAnsi="Wingdings"/>
+        <w:rFonts w:ascii="Wingdings" w:hAnsi="Wingdings" w:hint="default"/>
       </w:rPr>
     </w:lvl>
     <w:lvl w:ilvl="6" w:tplc="1BB68EA8">
@@ -4968,7 +5268,7 @@
         <w:ind w:left="5040" w:hanging="360"/>
       </w:pPr>
       <w:rPr>
-        <w:rFonts w:hint="default" w:ascii="Symbol" w:hAnsi="Symbol"/>
+        <w:rFonts w:ascii="Symbol" w:hAnsi="Symbol" w:hint="default"/>
       </w:rPr>
     </w:lvl>
     <w:lvl w:ilvl="7" w:tplc="4EF20AC4">
@@ -4980,7 +5280,7 @@
         <w:ind w:left="5760" w:hanging="360"/>
       </w:pPr>
       <w:rPr>
-        <w:rFonts w:hint="default" w:ascii="Courier New" w:hAnsi="Courier New"/>
+        <w:rFonts w:ascii="Courier New" w:hAnsi="Courier New" w:hint="default"/>
       </w:rPr>
     </w:lvl>
     <w:lvl w:ilvl="8" w:tplc="80D868DC">
@@ -4992,42 +5292,42 @@
         <w:ind w:left="6480" w:hanging="360"/>
       </w:pPr>
       <w:rPr>
-        <w:rFonts w:hint="default" w:ascii="Wingdings" w:hAnsi="Wingdings"/>
+        <w:rFonts w:ascii="Wingdings" w:hAnsi="Wingdings" w:hint="default"/>
       </w:rPr>
     </w:lvl>
   </w:abstractNum>
-  <w:num w:numId="11">
+  <w:num w:numId="1" w16cid:durableId="353844979">
+    <w:abstractNumId w:val="3"/>
+  </w:num>
+  <w:num w:numId="2" w16cid:durableId="1670644200">
+    <w:abstractNumId w:val="9"/>
+  </w:num>
+  <w:num w:numId="3" w16cid:durableId="1819877246">
+    <w:abstractNumId w:val="7"/>
+  </w:num>
+  <w:num w:numId="4" w16cid:durableId="1229345323">
+    <w:abstractNumId w:val="8"/>
+  </w:num>
+  <w:num w:numId="5" w16cid:durableId="1218668617">
+    <w:abstractNumId w:val="2"/>
+  </w:num>
+  <w:num w:numId="6" w16cid:durableId="1570537256">
     <w:abstractNumId w:val="10"/>
   </w:num>
-  <w:num w:numId="10">
-    <w:abstractNumId w:val="9"/>
+  <w:num w:numId="7" w16cid:durableId="1671252204">
+    <w:abstractNumId w:val="1"/>
   </w:num>
-  <w:num w:numId="9">
-    <w:abstractNumId w:val="8"/>
+  <w:num w:numId="8" w16cid:durableId="313949688">
+    <w:abstractNumId w:val="4"/>
   </w:num>
-  <w:num w:numId="1">
+  <w:num w:numId="9" w16cid:durableId="248976363">
+    <w:abstractNumId w:val="0"/>
+  </w:num>
+  <w:num w:numId="10" w16cid:durableId="280655300">
     <w:abstractNumId w:val="6"/>
   </w:num>
-  <w:num w:numId="2">
-    <w:abstractNumId w:val="2"/>
-  </w:num>
-  <w:num w:numId="3">
-    <w:abstractNumId w:val="7"/>
-  </w:num>
-  <w:num w:numId="4">
-    <w:abstractNumId w:val="1"/>
-  </w:num>
-  <w:num w:numId="5">
-    <w:abstractNumId w:val="3"/>
-  </w:num>
-  <w:num w:numId="6">
-    <w:abstractNumId w:val="0"/>
-  </w:num>
-  <w:num w:numId="7">
+  <w:num w:numId="11" w16cid:durableId="1906135889">
     <w:abstractNumId w:val="5"/>
-  </w:num>
-  <w:num w:numId="8">
-    <w:abstractNumId w:val="4"/>
   </w:num>
 </w:numbering>
 </file>
@@ -5037,7 +5337,7 @@
   <w:docDefaults>
     <w:rPrDefault>
       <w:rPr>
-        <w:rFonts w:asciiTheme="minorHAnsi" w:hAnsiTheme="minorHAnsi" w:eastAsiaTheme="minorHAnsi" w:cstheme="minorBidi"/>
+        <w:rFonts w:asciiTheme="minorHAnsi" w:eastAsiaTheme="minorHAnsi" w:hAnsiTheme="minorHAnsi" w:cstheme="minorBidi"/>
         <w:sz w:val="22"/>
         <w:szCs w:val="22"/>
         <w:lang w:val="pl-PL" w:eastAsia="en-US" w:bidi="ar-SA"/>
@@ -5052,14 +5352,14 @@
   <w:latentStyles w:defLockedState="0" w:defUIPriority="99" w:defSemiHidden="0" w:defUnhideWhenUsed="0" w:defQFormat="0" w:count="376">
     <w:lsdException w:name="Normal" w:uiPriority="0" w:qFormat="1"/>
     <w:lsdException w:name="heading 1" w:uiPriority="9" w:qFormat="1"/>
-    <w:lsdException w:name="heading 2" w:uiPriority="9" w:semiHidden="1" w:unhideWhenUsed="1" w:qFormat="1"/>
-    <w:lsdException w:name="heading 3" w:uiPriority="9" w:semiHidden="1" w:unhideWhenUsed="1" w:qFormat="1"/>
-    <w:lsdException w:name="heading 4" w:uiPriority="9" w:semiHidden="1" w:unhideWhenUsed="1" w:qFormat="1"/>
-    <w:lsdException w:name="heading 5" w:uiPriority="9" w:semiHidden="1" w:unhideWhenUsed="1" w:qFormat="1"/>
-    <w:lsdException w:name="heading 6" w:uiPriority="9" w:semiHidden="1" w:unhideWhenUsed="1" w:qFormat="1"/>
-    <w:lsdException w:name="heading 7" w:uiPriority="9" w:semiHidden="1" w:unhideWhenUsed="1" w:qFormat="1"/>
-    <w:lsdException w:name="heading 8" w:uiPriority="9" w:semiHidden="1" w:unhideWhenUsed="1" w:qFormat="1"/>
-    <w:lsdException w:name="heading 9" w:uiPriority="9" w:semiHidden="1" w:unhideWhenUsed="1" w:qFormat="1"/>
+    <w:lsdException w:name="heading 2" w:semiHidden="1" w:uiPriority="9" w:unhideWhenUsed="1" w:qFormat="1"/>
+    <w:lsdException w:name="heading 3" w:semiHidden="1" w:uiPriority="9" w:unhideWhenUsed="1" w:qFormat="1"/>
+    <w:lsdException w:name="heading 4" w:semiHidden="1" w:uiPriority="9" w:unhideWhenUsed="1" w:qFormat="1"/>
+    <w:lsdException w:name="heading 5" w:semiHidden="1" w:uiPriority="9" w:unhideWhenUsed="1" w:qFormat="1"/>
+    <w:lsdException w:name="heading 6" w:semiHidden="1" w:uiPriority="9" w:unhideWhenUsed="1" w:qFormat="1"/>
+    <w:lsdException w:name="heading 7" w:semiHidden="1" w:uiPriority="9" w:unhideWhenUsed="1" w:qFormat="1"/>
+    <w:lsdException w:name="heading 8" w:semiHidden="1" w:uiPriority="9" w:unhideWhenUsed="1" w:qFormat="1"/>
+    <w:lsdException w:name="heading 9" w:semiHidden="1" w:uiPriority="9" w:unhideWhenUsed="1" w:qFormat="1"/>
     <w:lsdException w:name="index 1" w:semiHidden="1" w:unhideWhenUsed="1"/>
     <w:lsdException w:name="index 2" w:semiHidden="1" w:unhideWhenUsed="1"/>
     <w:lsdException w:name="index 3" w:semiHidden="1" w:unhideWhenUsed="1"/>
@@ -5069,22 +5369,22 @@
     <w:lsdException w:name="index 7" w:semiHidden="1" w:unhideWhenUsed="1"/>
     <w:lsdException w:name="index 8" w:semiHidden="1" w:unhideWhenUsed="1"/>
     <w:lsdException w:name="index 9" w:semiHidden="1" w:unhideWhenUsed="1"/>
-    <w:lsdException w:name="toc 1" w:uiPriority="39" w:semiHidden="1" w:unhideWhenUsed="1"/>
-    <w:lsdException w:name="toc 2" w:uiPriority="39" w:semiHidden="1" w:unhideWhenUsed="1"/>
-    <w:lsdException w:name="toc 3" w:uiPriority="39" w:semiHidden="1" w:unhideWhenUsed="1"/>
-    <w:lsdException w:name="toc 4" w:uiPriority="39" w:semiHidden="1" w:unhideWhenUsed="1"/>
-    <w:lsdException w:name="toc 5" w:uiPriority="39" w:semiHidden="1" w:unhideWhenUsed="1"/>
-    <w:lsdException w:name="toc 6" w:uiPriority="39" w:semiHidden="1" w:unhideWhenUsed="1"/>
-    <w:lsdException w:name="toc 7" w:uiPriority="39" w:semiHidden="1" w:unhideWhenUsed="1"/>
-    <w:lsdException w:name="toc 8" w:uiPriority="39" w:semiHidden="1" w:unhideWhenUsed="1"/>
-    <w:lsdException w:name="toc 9" w:uiPriority="39" w:semiHidden="1" w:unhideWhenUsed="1"/>
+    <w:lsdException w:name="toc 1" w:semiHidden="1" w:uiPriority="39" w:unhideWhenUsed="1"/>
+    <w:lsdException w:name="toc 2" w:semiHidden="1" w:uiPriority="39" w:unhideWhenUsed="1"/>
+    <w:lsdException w:name="toc 3" w:semiHidden="1" w:uiPriority="39" w:unhideWhenUsed="1"/>
+    <w:lsdException w:name="toc 4" w:semiHidden="1" w:uiPriority="39" w:unhideWhenUsed="1"/>
+    <w:lsdException w:name="toc 5" w:semiHidden="1" w:uiPriority="39" w:unhideWhenUsed="1"/>
+    <w:lsdException w:name="toc 6" w:semiHidden="1" w:uiPriority="39" w:unhideWhenUsed="1"/>
+    <w:lsdException w:name="toc 7" w:semiHidden="1" w:uiPriority="39" w:unhideWhenUsed="1"/>
+    <w:lsdException w:name="toc 8" w:semiHidden="1" w:uiPriority="39" w:unhideWhenUsed="1"/>
+    <w:lsdException w:name="toc 9" w:semiHidden="1" w:uiPriority="39" w:unhideWhenUsed="1"/>
     <w:lsdException w:name="Normal Indent" w:semiHidden="1" w:unhideWhenUsed="1"/>
     <w:lsdException w:name="footnote text" w:semiHidden="1" w:unhideWhenUsed="1"/>
     <w:lsdException w:name="annotation text" w:semiHidden="1" w:unhideWhenUsed="1"/>
     <w:lsdException w:name="header" w:semiHidden="1" w:unhideWhenUsed="1"/>
     <w:lsdException w:name="footer" w:semiHidden="1" w:unhideWhenUsed="1"/>
     <w:lsdException w:name="index heading" w:semiHidden="1" w:unhideWhenUsed="1"/>
-    <w:lsdException w:name="caption" w:uiPriority="35" w:semiHidden="1" w:unhideWhenUsed="1" w:qFormat="1"/>
+    <w:lsdException w:name="caption" w:semiHidden="1" w:uiPriority="35" w:unhideWhenUsed="1" w:qFormat="1"/>
     <w:lsdException w:name="table of figures" w:semiHidden="1" w:unhideWhenUsed="1"/>
     <w:lsdException w:name="envelope address" w:semiHidden="1" w:unhideWhenUsed="1"/>
     <w:lsdException w:name="envelope return" w:semiHidden="1" w:unhideWhenUsed="1"/>
@@ -5115,7 +5415,7 @@
     <w:lsdException w:name="Title" w:uiPriority="10" w:qFormat="1"/>
     <w:lsdException w:name="Closing" w:semiHidden="1" w:unhideWhenUsed="1"/>
     <w:lsdException w:name="Signature" w:semiHidden="1" w:unhideWhenUsed="1"/>
-    <w:lsdException w:name="Default Paragraph Font" w:uiPriority="1" w:semiHidden="1" w:unhideWhenUsed="1"/>
+    <w:lsdException w:name="Default Paragraph Font" w:semiHidden="1" w:uiPriority="1" w:unhideWhenUsed="1"/>
     <w:lsdException w:name="Body Text" w:semiHidden="1" w:unhideWhenUsed="1"/>
     <w:lsdException w:name="Body Text Indent" w:semiHidden="1" w:unhideWhenUsed="1"/>
     <w:lsdException w:name="List Continue" w:semiHidden="1" w:unhideWhenUsed="1"/>
@@ -5315,8 +5615,8 @@
     <w:lsdException w:name="Subtle Reference" w:uiPriority="31" w:qFormat="1"/>
     <w:lsdException w:name="Intense Reference" w:uiPriority="32" w:qFormat="1"/>
     <w:lsdException w:name="Book Title" w:uiPriority="33" w:qFormat="1"/>
-    <w:lsdException w:name="Bibliography" w:uiPriority="37" w:semiHidden="1" w:unhideWhenUsed="1"/>
-    <w:lsdException w:name="TOC Heading" w:uiPriority="39" w:semiHidden="1" w:unhideWhenUsed="1" w:qFormat="1"/>
+    <w:lsdException w:name="Bibliography" w:semiHidden="1" w:uiPriority="37" w:unhideWhenUsed="1"/>
+    <w:lsdException w:name="TOC Heading" w:semiHidden="1" w:uiPriority="39" w:unhideWhenUsed="1" w:qFormat="1"/>
     <w:lsdException w:name="Plain Table 1" w:uiPriority="41"/>
     <w:lsdException w:name="Plain Table 2" w:uiPriority="42"/>
     <w:lsdException w:name="Plain Table 3" w:uiPriority="43"/>
@@ -5427,17 +5727,17 @@
     <w:lsdException w:name="Unresolved Mention" w:semiHidden="1" w:unhideWhenUsed="1"/>
     <w:lsdException w:name="Smart Link" w:semiHidden="1" w:unhideWhenUsed="1"/>
   </w:latentStyles>
-  <w:style w:type="paragraph" w:styleId="Normalny" w:default="1">
+  <w:style w:type="paragraph" w:default="1" w:styleId="Normalny">
     <w:name w:val="Normal"/>
     <w:qFormat/>
   </w:style>
-  <w:style w:type="character" w:styleId="Domylnaczcionkaakapitu" w:default="1">
+  <w:style w:type="character" w:default="1" w:styleId="Domylnaczcionkaakapitu">
     <w:name w:val="Default Paragraph Font"/>
     <w:uiPriority w:val="1"/>
     <w:semiHidden/>
     <w:unhideWhenUsed/>
   </w:style>
-  <w:style w:type="table" w:styleId="Standardowy" w:default="1">
+  <w:style w:type="table" w:default="1" w:styleId="Standardowy">
     <w:name w:val="Normal Table"/>
     <w:uiPriority w:val="99"/>
     <w:semiHidden/>
@@ -5452,7 +5752,7 @@
       </w:tblCellMar>
     </w:tblPr>
   </w:style>
-  <w:style w:type="numbering" w:styleId="Bezlisty" w:default="1">
+  <w:style w:type="numbering" w:default="1" w:styleId="Bezlisty">
     <w:name w:val="No List"/>
     <w:uiPriority w:val="99"/>
     <w:semiHidden/>
@@ -5478,12 +5778,12 @@
     </w:pPr>
     <w:tblPr>
       <w:tblBorders>
-        <w:top w:val="single" w:color="auto" w:sz="4" w:space="0"/>
-        <w:left w:val="single" w:color="auto" w:sz="4" w:space="0"/>
-        <w:bottom w:val="single" w:color="auto" w:sz="4" w:space="0"/>
-        <w:right w:val="single" w:color="auto" w:sz="4" w:space="0"/>
-        <w:insideH w:val="single" w:color="auto" w:sz="4" w:space="0"/>
-        <w:insideV w:val="single" w:color="auto" w:sz="4" w:space="0"/>
+        <w:top w:val="single" w:sz="4" w:space="0" w:color="auto"/>
+        <w:left w:val="single" w:sz="4" w:space="0" w:color="auto"/>
+        <w:bottom w:val="single" w:sz="4" w:space="0" w:color="auto"/>
+        <w:right w:val="single" w:sz="4" w:space="0" w:color="auto"/>
+        <w:insideH w:val="single" w:sz="4" w:space="0" w:color="auto"/>
+        <w:insideV w:val="single" w:sz="4" w:space="0" w:color="auto"/>
       </w:tblBorders>
     </w:tblPr>
   </w:style>

</xml_diff>